<commit_message>
Montage Moteur, Lecon propagation avec dispersion
</commit_message>
<xml_diff>
--- a/Physique/LeconPhys/LP20-ConversionelectromagnétiquePuissance/LP-ConversionElectromagnétiquePuissance.docx
+++ b/Physique/LeconPhys/LP20-ConversionelectromagnétiquePuissance/LP-ConversionElectromagnétiquePuissance.docx
@@ -882,15 +882,7 @@
         <w:ind w:left="1068"/>
       </w:pPr>
       <w:r>
-        <w:t xml:space="preserve">Super intéressant pour les machines mécaniques qui demandent un fort couple au démarrage. Train électrique vieux corail. Grande inertie car masse très importante. A faible vitesse, on a un couple très important. </w:t>
-      </w:r>
-      <w:proofErr w:type="gramStart"/>
-      <w:r>
-        <w:t>Par contre</w:t>
-      </w:r>
-      <w:proofErr w:type="gramEnd"/>
-      <w:r>
-        <w:t>, il ne faut pas que le moteur démarre à vide (</w:t>
+        <w:t>Super intéressant pour les machines mécaniques qui demandent un fort couple au démarrage. Train électrique vieux corail. Grande inertie car masse très importante. A faible vitesse, on a un couple très important. Par contre, il ne faut pas que le moteur démarre à vide (</w:t>
       </w:r>
       <w:proofErr w:type="spellStart"/>
       <w:r>
@@ -992,23 +984,7 @@
           <w:b/>
           <w:bCs/>
         </w:rPr>
-        <w:t xml:space="preserve">La vitesse est </w:t>
-      </w:r>
-      <w:proofErr w:type="gramStart"/>
-      <w:r>
-        <w:rPr>
-          <w:b/>
-          <w:bCs/>
-        </w:rPr>
-        <w:t>relié</w:t>
-      </w:r>
-      <w:proofErr w:type="gramEnd"/>
-      <w:r>
-        <w:rPr>
-          <w:b/>
-          <w:bCs/>
-        </w:rPr>
-        <w:t xml:space="preserve"> au champ électromoteur :</w:t>
+        <w:t>La vitesse est relié au champ électromoteur :</w:t>
       </w:r>
       <w:r>
         <w:t xml:space="preserve"> </w:t>
@@ -2064,15 +2040,7 @@
       </w:r>
       <w:proofErr w:type="spellEnd"/>
       <w:r>
-        <w:t xml:space="preserve"> lisses sont moins soumis </w:t>
-      </w:r>
-      <w:proofErr w:type="gramStart"/>
-      <w:r>
-        <w:t>aux pb</w:t>
-      </w:r>
-      <w:proofErr w:type="gramEnd"/>
-      <w:r>
-        <w:t xml:space="preserve"> de forces centrifuges.</w:t>
+        <w:t xml:space="preserve"> lisses sont moins soumis aux pb de forces centrifuges.</w:t>
       </w:r>
     </w:p>
     <w:p>
@@ -2407,15 +2375,7 @@
       </w:r>
       <w:proofErr w:type="spellEnd"/>
       <w:r>
-        <w:t xml:space="preserve">), la résistance. Alternateur dans avion </w:t>
-      </w:r>
-      <w:proofErr w:type="gramStart"/>
-      <w:r>
-        <w:t>( ?</w:t>
-      </w:r>
-      <w:proofErr w:type="gramEnd"/>
-      <w:r>
-        <w:t>21’44)</w:t>
+        <w:t>), la résistance. Alternateur dans avion ( ?21’44)</w:t>
       </w:r>
     </w:p>
     <w:p>
@@ -3028,40 +2988,46 @@
           <w:rPr>
             <w:rFonts w:ascii="Cambria Math" w:hAnsi="Cambria Math"/>
           </w:rPr>
-          <m:t>=f(</m:t>
+          <m:t>=f</m:t>
         </m:r>
-        <m:sSub>
-          <m:sSubPr>
+        <m:d>
+          <m:dPr>
             <m:ctrlPr>
               <w:rPr>
                 <w:rFonts w:ascii="Cambria Math" w:hAnsi="Cambria Math"/>
                 <w:i/>
               </w:rPr>
             </m:ctrlPr>
-          </m:sSubPr>
+          </m:dPr>
           <m:e>
-            <m:r>
-              <w:rPr>
-                <w:rFonts w:ascii="Cambria Math" w:hAnsi="Cambria Math"/>
-              </w:rPr>
-              <m:t>I</m:t>
-            </m:r>
+            <m:sSub>
+              <m:sSubPr>
+                <m:ctrlPr>
+                  <w:rPr>
+                    <w:rFonts w:ascii="Cambria Math" w:hAnsi="Cambria Math"/>
+                    <w:i/>
+                  </w:rPr>
+                </m:ctrlPr>
+              </m:sSubPr>
+              <m:e>
+                <m:r>
+                  <w:rPr>
+                    <w:rFonts w:ascii="Cambria Math" w:hAnsi="Cambria Math"/>
+                  </w:rPr>
+                  <m:t>I</m:t>
+                </m:r>
+              </m:e>
+              <m:sub>
+                <m:r>
+                  <w:rPr>
+                    <w:rFonts w:ascii="Cambria Math" w:hAnsi="Cambria Math"/>
+                  </w:rPr>
+                  <m:t>e</m:t>
+                </m:r>
+              </m:sub>
+            </m:sSub>
           </m:e>
-          <m:sub>
-            <m:r>
-              <w:rPr>
-                <w:rFonts w:ascii="Cambria Math" w:hAnsi="Cambria Math"/>
-              </w:rPr>
-              <m:t>e</m:t>
-            </m:r>
-          </m:sub>
-        </m:sSub>
-        <m:r>
-          <w:rPr>
-            <w:rFonts w:ascii="Cambria Math" w:hAnsi="Cambria Math"/>
-          </w:rPr>
-          <m:t>)</m:t>
-        </m:r>
+        </m:d>
       </m:oMath>
       <w:r>
         <w:rPr>
@@ -3552,21 +3518,7 @@
         <w:rPr>
           <w:rFonts w:eastAsiaTheme="minorEastAsia"/>
         </w:rPr>
-        <w:t>. (</w:t>
-      </w:r>
-      <w:proofErr w:type="gramStart"/>
-      <w:r>
-        <w:rPr>
-          <w:rFonts w:eastAsiaTheme="minorEastAsia"/>
-        </w:rPr>
-        <w:t>ii</w:t>
-      </w:r>
-      <w:proofErr w:type="gramEnd"/>
-      <w:r>
-        <w:rPr>
-          <w:rFonts w:eastAsiaTheme="minorEastAsia"/>
-        </w:rPr>
-        <w:t>)Je trace la perte de charge Ri (iii) Je trace la tension de l’auto-</w:t>
+        <w:t>. (ii)Je trace la perte de charge Ri (iii) Je trace la tension de l’auto-</w:t>
       </w:r>
       <w:r>
         <w:rPr>
@@ -4424,21 +4376,7 @@
         <w:rPr>
           <w:rFonts w:eastAsiaTheme="minorEastAsia"/>
         </w:rPr>
-        <w:t xml:space="preserve">. En régulant le courant excitateur, </w:t>
-      </w:r>
-      <w:proofErr w:type="gramStart"/>
-      <w:r>
-        <w:rPr>
-          <w:rFonts w:eastAsiaTheme="minorEastAsia"/>
-        </w:rPr>
-        <w:t>EDF  contrôle</w:t>
-      </w:r>
-      <w:proofErr w:type="gramEnd"/>
-      <w:r>
-        <w:rPr>
-          <w:rFonts w:eastAsiaTheme="minorEastAsia"/>
-        </w:rPr>
-        <w:t xml:space="preserve"> la puissance réactive consommée.</w:t>
+        <w:t>. En régulant le courant excitateur, EDF  contrôle la puissance réactive consommée.</w:t>
       </w:r>
       <w:r>
         <w:rPr>
@@ -4458,35 +4396,7 @@
         <w:rPr>
           <w:rFonts w:eastAsiaTheme="minorEastAsia"/>
         </w:rPr>
-        <w:t xml:space="preserve">Si on a trop de puissance réactive, il faut augmenter la tension des lignes </w:t>
-      </w:r>
-      <w:proofErr w:type="gramStart"/>
-      <w:r>
-        <w:rPr>
-          <w:rFonts w:eastAsiaTheme="minorEastAsia"/>
-        </w:rPr>
-        <w:t>( ?</w:t>
-      </w:r>
-      <w:proofErr w:type="gramEnd"/>
-      <w:r>
-        <w:rPr>
-          <w:rFonts w:eastAsiaTheme="minorEastAsia"/>
-        </w:rPr>
-        <w:t xml:space="preserve">). On est déjà à 400kV </w:t>
-      </w:r>
-      <w:proofErr w:type="gramStart"/>
-      <w:r>
-        <w:rPr>
-          <w:rFonts w:eastAsiaTheme="minorEastAsia"/>
-        </w:rPr>
-        <w:t>on peut pas</w:t>
-      </w:r>
-      <w:proofErr w:type="gramEnd"/>
-      <w:r>
-        <w:rPr>
-          <w:rFonts w:eastAsiaTheme="minorEastAsia"/>
-        </w:rPr>
-        <w:t xml:space="preserve"> aller au-delà de 420kV.</w:t>
+        <w:t>Si on a trop de puissance réactive, il faut augmenter la tension des lignes ( ?). On est déjà à 400kV on peut pas aller au-delà de 420kV.</w:t>
       </w:r>
       <w:r>
         <w:rPr>
@@ -4851,15 +4761,7 @@
         </w:rPr>
       </w:pPr>
       <w:r>
-        <w:t>(</w:t>
-      </w:r>
-      <w:proofErr w:type="gramStart"/>
-      <w:r>
-        <w:t>i</w:t>
-      </w:r>
-      <w:proofErr w:type="gramEnd"/>
-      <w:r>
-        <w:t>)</w:t>
+        <w:t>(i)</w:t>
       </w:r>
       <w:r>
         <w:t>F</w:t>
@@ -4989,21 +4891,10 @@
         <w:rPr>
           <w:highlight w:val="yellow"/>
         </w:rPr>
-        <w:t xml:space="preserve">Démarrage en Machine </w:t>
-      </w:r>
-      <w:proofErr w:type="gramStart"/>
-      <w:r>
-        <w:rPr>
-          <w:highlight w:val="yellow"/>
-        </w:rPr>
-        <w:t>asynchrone</w:t>
-      </w:r>
-      <w:r>
-        <w:t>( ???</w:t>
-      </w:r>
-      <w:proofErr w:type="gramEnd"/>
-      <w:r>
-        <w:t>)</w:t>
+        <w:t>Démarrage en Machine asynchrone</w:t>
+      </w:r>
+      <w:r>
+        <w:t>( ???)</w:t>
       </w:r>
       <w:r>
         <w:t>. On met des barres cour</w:t>
@@ -5098,6 +4989,18 @@
       </w:r>
       <w:r>
         <w:t xml:space="preserve"> ou à induction</w:t>
+      </w:r>
+    </w:p>
+    <w:p>
+      <w:pPr>
+        <w:pStyle w:val="Heading2"/>
+        <w:numPr>
+          <w:ilvl w:val="0"/>
+          <w:numId w:val="17"/>
+        </w:numPr>
+      </w:pPr>
+      <w:r>
+        <w:t xml:space="preserve">Principe </w:t>
       </w:r>
     </w:p>
     <w:p>
@@ -5131,16 +5034,7 @@
           <w:rPr>
             <w:rFonts w:ascii="Cambria Math" w:hAnsi="Cambria Math"/>
           </w:rPr>
-          <m:t>Ω</m:t>
-        </m:r>
-        <m:r>
-          <m:rPr>
-            <m:sty m:val="p"/>
-          </m:rPr>
-          <w:rPr>
-            <w:rFonts w:ascii="Cambria Math" w:hAnsi="Cambria Math"/>
-          </w:rPr>
-          <m:t xml:space="preserve"> =</m:t>
+          <m:t>Ω =</m:t>
         </m:r>
         <m:f>
           <m:fPr>
@@ -5199,7 +5093,31 @@
         <w:rPr>
           <w:rFonts w:eastAsiaTheme="minorEastAsia"/>
         </w:rPr>
-        <w:t xml:space="preserve"> Rotor bobines court-circuitée ou barreau = cage d’écureuil. Création de courant induit dans les barreaux. Le rotor tourne </w:t>
+        <w:t xml:space="preserve"> Rotor bobines court-circuitée</w:t>
+      </w:r>
+      <w:r>
+        <w:rPr>
+          <w:rFonts w:eastAsiaTheme="minorEastAsia"/>
+        </w:rPr>
+        <w:t>s</w:t>
+      </w:r>
+      <w:r>
+        <w:rPr>
+          <w:rFonts w:eastAsiaTheme="minorEastAsia"/>
+        </w:rPr>
+        <w:t xml:space="preserve"> ou barreau</w:t>
+      </w:r>
+      <w:r>
+        <w:rPr>
+          <w:rFonts w:eastAsiaTheme="minorEastAsia"/>
+        </w:rPr>
+        <w:t>x</w:t>
+      </w:r>
+      <w:r>
+        <w:rPr>
+          <w:rFonts w:eastAsiaTheme="minorEastAsia"/>
+        </w:rPr>
+        <w:t xml:space="preserve"> = cage d’écureuil. Création de courant induit dans les barreaux. Le rotor tourne </w:t>
       </w:r>
       <w:r>
         <w:rPr>
@@ -5306,6 +5224,68 @@
     </w:p>
     <w:p>
       <w:r>
+        <w:rPr>
+          <w:b/>
+          <w:bCs/>
+        </w:rPr>
+        <w:t>Résumé du principe :</w:t>
+      </w:r>
+      <w:r>
+        <w:t xml:space="preserve"> </w:t>
+      </w:r>
+      <w:r>
+        <w:t>Champ magnétique tournant</w:t>
+      </w:r>
+      <w:r>
+        <w:t xml:space="preserve"> (</w:t>
+      </w:r>
+      <w:r>
+        <w:rPr>
+          <w:i/>
+          <w:iCs/>
+        </w:rPr>
+        <w:t>par rapport au rotor)</w:t>
+      </w:r>
+      <w:r>
+        <w:t xml:space="preserve"> + </w:t>
+      </w:r>
+      <w:r>
+        <w:t xml:space="preserve">bobinage court-circuité </w:t>
+      </w:r>
+      <w:r>
+        <w:sym w:font="Wingdings" w:char="F0E8"/>
+      </w:r>
+      <w:r>
+        <w:t xml:space="preserve">courant induit. Courant induit + champ magnétique </w:t>
+      </w:r>
+      <w:r>
+        <w:sym w:font="Wingdings" w:char="F0E8"/>
+      </w:r>
+      <w:r>
+        <w:t xml:space="preserve"> moment de </w:t>
+      </w:r>
+      <w:proofErr w:type="spellStart"/>
+      <w:r>
+        <w:t>laplace</w:t>
+      </w:r>
+      <w:proofErr w:type="spellEnd"/>
+      <w:r>
+        <w:sym w:font="Wingdings" w:char="F0E8"/>
+      </w:r>
+      <w:r>
+        <w:t xml:space="preserve"> rotation. </w:t>
+      </w:r>
+    </w:p>
+    <w:p>
+      <w:pPr>
+        <w:pStyle w:val="Heading2"/>
+      </w:pPr>
+      <w:r>
+        <w:t>Le champ rotorique</w:t>
+      </w:r>
+    </w:p>
+    <w:p>
+      <w:r>
         <w:t xml:space="preserve">Création d’un champ tournant au rotor </w:t>
       </w:r>
       <w:proofErr w:type="spellStart"/>
@@ -5376,10 +5356,43 @@
           <w:b/>
           <w:bCs/>
         </w:rPr>
-        <w:t xml:space="preserve">Constitution technologique : </w:t>
-      </w:r>
-      <w:r>
-        <w:t xml:space="preserve">Bobinage rotorique amené sur les bagues et court-circuitée. Mais on peut aussi ajouter des résistances. </w:t>
+        <w:t>Constitution technologique </w:t>
+      </w:r>
+      <w:r>
+        <w:rPr>
+          <w:b/>
+          <w:bCs/>
+        </w:rPr>
+        <w:t>(2 possibilités)</w:t>
+      </w:r>
+      <w:r>
+        <w:rPr>
+          <w:b/>
+          <w:bCs/>
+        </w:rPr>
+        <w:t xml:space="preserve">: </w:t>
+      </w:r>
+      <w:r>
+        <w:t>(i)</w:t>
+      </w:r>
+      <w:r>
+        <w:rPr>
+          <w:b/>
+          <w:bCs/>
+        </w:rPr>
+        <w:t xml:space="preserve"> </w:t>
+      </w:r>
+      <w:r>
+        <w:t>Bobinage rotorique amené sur les bagues e</w:t>
+      </w:r>
+      <w:r>
+        <w:t>s</w:t>
+      </w:r>
+      <w:r>
+        <w:t xml:space="preserve">t court-circuitée. Mais on peut aussi ajouter des résistances. </w:t>
+      </w:r>
+      <w:r>
+        <w:t xml:space="preserve">(ii) </w:t>
       </w:r>
       <w:r>
         <w:t>La majorité des machines ont des barres en alu court-ci</w:t>
@@ -5420,7 +5433,24 @@
     </w:p>
     <w:p>
       <w:r>
-        <w:t>Machine synchrone : une bobine alimentée en continu. On crée un champ</w:t>
+        <w:rPr>
+          <w:b/>
+          <w:bCs/>
+        </w:rPr>
+        <w:t xml:space="preserve">Différence avec machine synchrone : </w:t>
+      </w:r>
+      <w:r>
+        <w:t>Pour un moteur synchrone</w:t>
+      </w:r>
+      <w:r>
+        <w:rPr>
+          <w:b/>
+          <w:bCs/>
+        </w:rPr>
+        <w:t xml:space="preserve">, </w:t>
+      </w:r>
+      <w:r>
+        <w:t>une bobine alimentée en continu. On crée un champ</w:t>
       </w:r>
       <w:r>
         <w:t xml:space="preserve"> fixe</w:t>
@@ -5434,37 +5464,43 @@
       <w:r>
         <w:t xml:space="preserve">qui va tourner. </w:t>
       </w:r>
-    </w:p>
-    <w:p>
-      <w:r>
-        <w:t xml:space="preserve">Moteur asynchrone pareil coté stator. Le rotor </w:t>
-      </w:r>
-      <w:proofErr w:type="gramStart"/>
-      <w:r>
-        <w:t>c’est pas</w:t>
-      </w:r>
-      <w:proofErr w:type="gramEnd"/>
-      <w:r>
-        <w:t xml:space="preserve"> une bobine. Il y a autant de bobine qu’au stator et elles sont court-circuitée entre elles. Elles vont être le siège de courant induit car balayée par un champ tournant. </w:t>
+      <w:r>
+        <w:t>Moteur asynchrone</w:t>
+      </w:r>
+      <w:r>
+        <w:t xml:space="preserve"> est identique au moteur asynchrone</w:t>
+      </w:r>
+      <w:r>
+        <w:t xml:space="preserve"> coté stator</w:t>
+      </w:r>
+      <w:r>
+        <w:t>.</w:t>
+      </w:r>
+      <w:r>
+        <w:t xml:space="preserve"> Par contre, l</w:t>
+      </w:r>
+      <w:r>
+        <w:t xml:space="preserve">e rotor </w:t>
+      </w:r>
+      <w:r>
+        <w:t>ce n’est pas</w:t>
+      </w:r>
+      <w:r>
+        <w:t xml:space="preserve"> une bobine. Il y a autant de bobine qu’au stator et elles sont court-circuitée entre elles. Elles vont être </w:t>
+      </w:r>
+      <w:r>
+        <w:lastRenderedPageBreak/>
+        <w:t xml:space="preserve">le siège de courant induit car balayée par un champ tournant. </w:t>
       </w:r>
       <w:r>
         <w:t xml:space="preserve">12’20 </w:t>
       </w:r>
-      <w:proofErr w:type="gramStart"/>
-      <w:r>
-        <w:rPr>
-          <w:b/>
-          <w:bCs/>
-        </w:rPr>
-        <w:t>Il y a pas</w:t>
-      </w:r>
-      <w:proofErr w:type="gramEnd"/>
-      <w:r>
-        <w:rPr>
-          <w:b/>
-          <w:bCs/>
-        </w:rPr>
-        <w:t xml:space="preserve"> d’aimant/</w:t>
+      <w:r>
+        <w:rPr>
+          <w:b/>
+          <w:bCs/>
+        </w:rPr>
+        <w:t>Il y a pas d’aimant/</w:t>
       </w:r>
       <w:proofErr w:type="spellStart"/>
       <w:r>
@@ -5488,12 +5524,30 @@
     </w:p>
     <w:p>
       <w:pPr>
-        <w:rPr>
-          <w:rFonts w:eastAsiaTheme="minorEastAsia"/>
-        </w:rPr>
-      </w:pPr>
+        <w:pStyle w:val="Heading2"/>
+      </w:pPr>
+      <w:r>
+        <w:t>Glissement</w:t>
+      </w:r>
+    </w:p>
+    <w:p>
+      <w:pPr>
+        <w:rPr>
+          <w:rFonts w:eastAsiaTheme="minorEastAsia"/>
+        </w:rPr>
+      </w:pPr>
+      <w:r>
+        <w:rPr>
+          <w:b/>
+          <w:bCs/>
+        </w:rPr>
+        <w:t xml:space="preserve">Notion de glissement : </w:t>
+      </w:r>
       <w:r>
         <w:t xml:space="preserve">Champ tournant </w:t>
+      </w:r>
+      <w:r>
+        <w:t xml:space="preserve">au stator </w:t>
       </w:r>
       <m:oMath>
         <m:sSub>
@@ -5534,16 +5588,15 @@
           <w:rPr>
             <w:rFonts w:ascii="Cambria Math" w:hAnsi="Cambria Math"/>
           </w:rPr>
-          <m:t xml:space="preserve"> :  </m:t>
+          <m:t> </m:t>
         </m:r>
       </m:oMath>
-    </w:p>
-    <w:p>
-      <w:pPr>
-        <w:rPr>
-          <w:rFonts w:eastAsiaTheme="minorEastAsia"/>
-        </w:rPr>
-      </w:pPr>
+      <w:r>
+        <w:rPr>
+          <w:rFonts w:eastAsiaTheme="minorEastAsia"/>
+        </w:rPr>
+        <w:t xml:space="preserve">. </w:t>
+      </w:r>
       <w:r>
         <w:t xml:space="preserve">Rotor tourne à la vitesse </w:t>
       </w:r>
@@ -5555,14 +5608,41 @@
           <w:rPr>
             <w:rFonts w:ascii="Cambria Math" w:hAnsi="Cambria Math"/>
           </w:rPr>
-          <m:t>Ω </m:t>
+          <m:t>Ω</m:t>
+        </m:r>
+        <m:r>
+          <m:rPr>
+            <m:sty m:val="p"/>
+          </m:rPr>
+          <w:rPr>
+            <w:rFonts w:ascii="Cambria Math" w:hAnsi="Cambria Math"/>
+          </w:rPr>
+          <m:t xml:space="preserve">. </m:t>
         </m:r>
       </m:oMath>
       <w:r>
         <w:rPr>
           <w:rFonts w:eastAsiaTheme="minorEastAsia"/>
         </w:rPr>
-        <w:t xml:space="preserve">: et par rapport au rotor le champ rotorique tourne à </w:t>
+        <w:t>Le champ magnétique rotoriqu</w:t>
+      </w:r>
+      <w:r>
+        <w:rPr>
+          <w:rFonts w:eastAsiaTheme="minorEastAsia"/>
+        </w:rPr>
+        <w:t>e</w:t>
+      </w:r>
+      <w:r>
+        <w:rPr>
+          <w:rFonts w:eastAsiaTheme="minorEastAsia"/>
+        </w:rPr>
+        <w:t xml:space="preserve"> tourne</w:t>
+      </w:r>
+      <w:r>
+        <w:rPr>
+          <w:rFonts w:eastAsiaTheme="minorEastAsia"/>
+        </w:rPr>
+        <w:t xml:space="preserve"> à </w:t>
       </w:r>
       <m:oMath>
         <m:sSub>
@@ -5597,14 +5677,130 @@
               </w:rPr>
               <m:t>r</m:t>
             </m:r>
+            <m:r>
+              <w:rPr>
+                <w:rFonts w:ascii="Cambria Math" w:eastAsiaTheme="minorEastAsia" w:hAnsi="Cambria Math"/>
+              </w:rPr>
+              <m:t xml:space="preserve"> </m:t>
+            </m:r>
+          </m:sub>
+        </m:sSub>
+      </m:oMath>
+      <w:r>
+        <w:rPr>
+          <w:rFonts w:eastAsiaTheme="minorEastAsia"/>
+          <w:i/>
+          <w:iCs/>
+        </w:rPr>
+        <w:t xml:space="preserve">dans le référentiel du rotor (!). </w:t>
+      </w:r>
+    </w:p>
+    <w:p>
+      <w:pPr>
+        <w:rPr>
+          <w:rFonts w:eastAsiaTheme="minorEastAsia"/>
+        </w:rPr>
+      </w:pPr>
+      <w:r>
+        <w:rPr>
+          <w:b/>
+          <w:bCs/>
+        </w:rPr>
+        <w:t>Les deux champs tournent à la même vitesse</w:t>
+      </w:r>
+      <w:r>
+        <w:t xml:space="preserve"> : </w:t>
+      </w:r>
+      <m:oMath>
+        <m:sSub>
+          <m:sSubPr>
+            <m:ctrlPr>
+              <w:rPr>
+                <w:rFonts w:ascii="Cambria Math" w:hAnsi="Cambria Math"/>
+                <w:i/>
+              </w:rPr>
+            </m:ctrlPr>
+          </m:sSubPr>
+          <m:e>
+            <m:r>
+              <m:rPr>
+                <m:sty m:val="p"/>
+              </m:rPr>
+              <w:rPr>
+                <w:rFonts w:ascii="Cambria Math" w:hAnsi="Cambria Math"/>
+              </w:rPr>
+              <m:t>Ω</m:t>
+            </m:r>
+            <m:ctrlPr>
+              <w:rPr>
+                <w:rFonts w:ascii="Cambria Math" w:hAnsi="Cambria Math"/>
+              </w:rPr>
+            </m:ctrlPr>
+          </m:e>
+          <m:sub>
+            <m:r>
+              <w:rPr>
+                <w:rFonts w:ascii="Cambria Math" w:hAnsi="Cambria Math"/>
+              </w:rPr>
+              <m:t>r</m:t>
+            </m:r>
           </m:sub>
         </m:sSub>
         <m:r>
           <w:rPr>
-            <w:rFonts w:ascii="Cambria Math" w:eastAsiaTheme="minorEastAsia" w:hAnsi="Cambria Math"/>
+            <w:rFonts w:ascii="Cambria Math" w:hAnsi="Cambria Math"/>
           </w:rPr>
-          <m:t xml:space="preserve">. </m:t>
+          <m:t>+</m:t>
         </m:r>
+        <m:r>
+          <m:rPr>
+            <m:sty m:val="p"/>
+          </m:rPr>
+          <w:rPr>
+            <w:rFonts w:ascii="Cambria Math" w:hAnsi="Cambria Math"/>
+          </w:rPr>
+          <m:t>Ω</m:t>
+        </m:r>
+        <m:r>
+          <w:rPr>
+            <w:rFonts w:ascii="Cambria Math" w:hAnsi="Cambria Math"/>
+          </w:rPr>
+          <m:t>=</m:t>
+        </m:r>
+        <m:sSub>
+          <m:sSubPr>
+            <m:ctrlPr>
+              <w:rPr>
+                <w:rFonts w:ascii="Cambria Math" w:hAnsi="Cambria Math"/>
+                <w:i/>
+              </w:rPr>
+            </m:ctrlPr>
+          </m:sSubPr>
+          <m:e>
+            <m:r>
+              <m:rPr>
+                <m:sty m:val="p"/>
+              </m:rPr>
+              <w:rPr>
+                <w:rFonts w:ascii="Cambria Math" w:hAnsi="Cambria Math"/>
+              </w:rPr>
+              <m:t>Ω</m:t>
+            </m:r>
+            <m:ctrlPr>
+              <w:rPr>
+                <w:rFonts w:ascii="Cambria Math" w:hAnsi="Cambria Math"/>
+              </w:rPr>
+            </m:ctrlPr>
+          </m:e>
+          <m:sub>
+            <m:r>
+              <w:rPr>
+                <w:rFonts w:ascii="Cambria Math" w:hAnsi="Cambria Math"/>
+              </w:rPr>
+              <m:t>S</m:t>
+            </m:r>
+          </m:sub>
+        </m:sSub>
       </m:oMath>
     </w:p>
     <w:p>
@@ -5615,28 +5811,8 @@
       </w:pPr>
       <w:r>
         <w:rPr>
-          <w:rFonts w:eastAsiaTheme="minorEastAsia"/>
-        </w:rPr>
-        <w:t xml:space="preserve">Modèle en régime permanent : </w:t>
-      </w:r>
-      <w:r>
-        <w:rPr>
-          <w:rFonts w:eastAsiaTheme="minorEastAsia"/>
-        </w:rPr>
-        <w:t xml:space="preserve">Rotor à cage ou rotor bobiné. </w:t>
-      </w:r>
-    </w:p>
-    <w:p>
-      <w:pPr>
-        <w:rPr>
-          <w:rFonts w:eastAsiaTheme="minorEastAsia"/>
-        </w:rPr>
-      </w:pPr>
-      <w:r>
-        <w:rPr>
           <w:noProof/>
         </w:rPr>
-        <w:lastRenderedPageBreak/>
         <w:drawing>
           <wp:anchor distT="0" distB="0" distL="114300" distR="114300" simplePos="0" relativeHeight="251687936" behindDoc="0" locked="0" layoutInCell="1" allowOverlap="1" wp14:anchorId="4E88C255" wp14:editId="3725F520">
             <wp:simplePos x="0" y="0"/>
@@ -5700,6 +5876,853 @@
           </w:rPr>
           <m:t>g=</m:t>
         </m:r>
+        <m:f>
+          <m:fPr>
+            <m:ctrlPr>
+              <w:rPr>
+                <w:rFonts w:ascii="Cambria Math" w:eastAsiaTheme="minorEastAsia" w:hAnsi="Cambria Math"/>
+                <w:i/>
+              </w:rPr>
+            </m:ctrlPr>
+          </m:fPr>
+          <m:num>
+            <m:sSub>
+              <m:sSubPr>
+                <m:ctrlPr>
+                  <w:rPr>
+                    <w:rFonts w:ascii="Cambria Math" w:eastAsiaTheme="minorEastAsia" w:hAnsi="Cambria Math"/>
+                    <w:i/>
+                  </w:rPr>
+                </m:ctrlPr>
+              </m:sSubPr>
+              <m:e>
+                <m:r>
+                  <m:rPr>
+                    <m:sty m:val="p"/>
+                  </m:rPr>
+                  <w:rPr>
+                    <w:rFonts w:ascii="Cambria Math" w:eastAsiaTheme="minorEastAsia" w:hAnsi="Cambria Math"/>
+                  </w:rPr>
+                  <m:t>Ω</m:t>
+                </m:r>
+              </m:e>
+              <m:sub>
+                <m:r>
+                  <w:rPr>
+                    <w:rFonts w:ascii="Cambria Math" w:eastAsiaTheme="minorEastAsia" w:hAnsi="Cambria Math"/>
+                  </w:rPr>
+                  <m:t>S</m:t>
+                </m:r>
+              </m:sub>
+            </m:sSub>
+            <m:r>
+              <w:rPr>
+                <w:rFonts w:ascii="Cambria Math" w:eastAsiaTheme="minorEastAsia" w:hAnsi="Cambria Math"/>
+              </w:rPr>
+              <m:t>-</m:t>
+            </m:r>
+            <m:r>
+              <m:rPr>
+                <m:sty m:val="p"/>
+              </m:rPr>
+              <w:rPr>
+                <w:rFonts w:ascii="Cambria Math" w:eastAsiaTheme="minorEastAsia" w:hAnsi="Cambria Math"/>
+              </w:rPr>
+              <m:t>Ω</m:t>
+            </m:r>
+          </m:num>
+          <m:den>
+            <m:sSub>
+              <m:sSubPr>
+                <m:ctrlPr>
+                  <w:rPr>
+                    <w:rFonts w:ascii="Cambria Math" w:eastAsiaTheme="minorEastAsia" w:hAnsi="Cambria Math"/>
+                    <w:i/>
+                  </w:rPr>
+                </m:ctrlPr>
+              </m:sSubPr>
+              <m:e>
+                <m:r>
+                  <m:rPr>
+                    <m:sty m:val="p"/>
+                  </m:rPr>
+                  <w:rPr>
+                    <w:rFonts w:ascii="Cambria Math" w:eastAsiaTheme="minorEastAsia" w:hAnsi="Cambria Math"/>
+                  </w:rPr>
+                  <m:t>Ω</m:t>
+                </m:r>
+                <m:ctrlPr>
+                  <w:rPr>
+                    <w:rFonts w:ascii="Cambria Math" w:eastAsiaTheme="minorEastAsia" w:hAnsi="Cambria Math"/>
+                  </w:rPr>
+                </m:ctrlPr>
+              </m:e>
+              <m:sub>
+                <m:r>
+                  <w:rPr>
+                    <w:rFonts w:ascii="Cambria Math" w:eastAsiaTheme="minorEastAsia" w:hAnsi="Cambria Math"/>
+                  </w:rPr>
+                  <m:t>s</m:t>
+                </m:r>
+              </m:sub>
+            </m:sSub>
+          </m:den>
+        </m:f>
+      </m:oMath>
+      <w:r>
+        <w:rPr>
+          <w:rFonts w:eastAsiaTheme="minorEastAsia"/>
+        </w:rPr>
+        <w:t>. Vaut qq % en fonctionnement nominal.</w:t>
+      </w:r>
+    </w:p>
+    <w:p>
+      <w:pPr>
+        <w:pStyle w:val="Heading2"/>
+        <w:rPr>
+          <w:rFonts w:eastAsiaTheme="minorEastAsia"/>
+        </w:rPr>
+      </w:pPr>
+      <w:r>
+        <w:rPr>
+          <w:rFonts w:eastAsiaTheme="minorEastAsia"/>
+        </w:rPr>
+        <w:t xml:space="preserve"> </w:t>
+      </w:r>
+      <w:r>
+        <w:rPr>
+          <w:rFonts w:eastAsiaTheme="minorEastAsia"/>
+        </w:rPr>
+        <w:t>Modèle électrique </w:t>
+      </w:r>
+      <w:r>
+        <w:rPr>
+          <w:rFonts w:eastAsiaTheme="minorEastAsia"/>
+        </w:rPr>
+        <w:t>par phase</w:t>
+      </w:r>
+      <w:r>
+        <w:rPr>
+          <w:rFonts w:eastAsiaTheme="minorEastAsia"/>
+        </w:rPr>
+        <w:t xml:space="preserve"> </w:t>
+      </w:r>
+      <w:r>
+        <w:rPr>
+          <w:rFonts w:eastAsiaTheme="minorEastAsia"/>
+        </w:rPr>
+        <w:t>:</w:t>
+      </w:r>
+      <w:r>
+        <w:rPr>
+          <w:rFonts w:eastAsiaTheme="minorEastAsia"/>
+        </w:rPr>
+        <w:t xml:space="preserve"> </w:t>
+      </w:r>
+      <w:r>
+        <w:rPr>
+          <w:rFonts w:eastAsiaTheme="minorEastAsia"/>
+        </w:rPr>
+        <w:t>EN R</w:t>
+      </w:r>
+      <w:r>
+        <w:rPr>
+          <w:rFonts w:eastAsiaTheme="minorEastAsia"/>
+        </w:rPr>
+        <w:t>E</w:t>
+      </w:r>
+      <w:r>
+        <w:rPr>
+          <w:rFonts w:eastAsiaTheme="minorEastAsia"/>
+        </w:rPr>
+        <w:t>GIME PERMANENT</w:t>
+      </w:r>
+      <w:r>
+        <w:rPr>
+          <w:rFonts w:eastAsiaTheme="minorEastAsia"/>
+        </w:rPr>
+        <w:t xml:space="preserve"> on ramène tout au niveau du stator.</w:t>
+      </w:r>
+    </w:p>
+    <w:p>
+      <w:pPr>
+        <w:rPr>
+          <w:b/>
+          <w:bCs/>
+        </w:rPr>
+      </w:pPr>
+      <w:r>
+        <w:rPr>
+          <w:b/>
+          <w:bCs/>
+        </w:rPr>
+        <w:t>Description des éléments du modèle</w:t>
+      </w:r>
+    </w:p>
+    <w:p>
+      <w:pPr>
+        <w:numPr>
+          <w:ilvl w:val="0"/>
+          <w:numId w:val="0"/>
+        </w:numPr>
+        <w:ind w:left="1068"/>
+        <w:rPr>
+          <w:rFonts w:eastAsiaTheme="minorEastAsia"/>
+        </w:rPr>
+      </w:pPr>
+      <w:proofErr w:type="spellStart"/>
+      <w:r>
+        <w:rPr>
+          <w:rFonts w:eastAsiaTheme="minorEastAsia"/>
+        </w:rPr>
+        <w:t>Xo</w:t>
+      </w:r>
+      <w:proofErr w:type="spellEnd"/>
+      <w:r>
+        <w:rPr>
+          <w:rFonts w:eastAsiaTheme="minorEastAsia"/>
+        </w:rPr>
+        <w:t xml:space="preserve"> réactance magnétisante. Ro perte fer. 19’50.</w:t>
+      </w:r>
+    </w:p>
+    <w:p>
+      <w:pPr>
+        <w:numPr>
+          <w:ilvl w:val="0"/>
+          <w:numId w:val="0"/>
+        </w:numPr>
+        <w:ind w:left="1068"/>
+        <w:rPr>
+          <w:rFonts w:eastAsiaTheme="minorEastAsia"/>
+        </w:rPr>
+      </w:pPr>
+      <w:r>
+        <w:rPr>
+          <w:rFonts w:eastAsiaTheme="minorEastAsia"/>
+        </w:rPr>
+        <w:t>R1</w:t>
+      </w:r>
+      <w:r>
+        <w:rPr>
+          <w:rFonts w:eastAsiaTheme="minorEastAsia"/>
+        </w:rPr>
+        <w:t xml:space="preserve"> : perte joule </w:t>
+      </w:r>
+      <w:r>
+        <w:rPr>
+          <w:rFonts w:eastAsiaTheme="minorEastAsia"/>
+        </w:rPr>
+        <w:t>enroulement statorique</w:t>
+      </w:r>
+    </w:p>
+    <w:p>
+      <w:pPr>
+        <w:numPr>
+          <w:ilvl w:val="0"/>
+          <w:numId w:val="0"/>
+        </w:numPr>
+        <w:ind w:left="1068"/>
+        <w:rPr>
+          <w:rFonts w:eastAsiaTheme="minorEastAsia"/>
+        </w:rPr>
+      </w:pPr>
+      <w:r>
+        <w:rPr>
+          <w:rFonts w:eastAsiaTheme="minorEastAsia"/>
+        </w:rPr>
+        <w:t>R2</w:t>
+      </w:r>
+      <w:r>
+        <w:rPr>
+          <w:rFonts w:eastAsiaTheme="minorEastAsia"/>
+        </w:rPr>
+        <w:t> : perte joule de l’</w:t>
+      </w:r>
+      <w:r>
+        <w:rPr>
+          <w:rFonts w:eastAsiaTheme="minorEastAsia"/>
+        </w:rPr>
+        <w:t>enroulement rotorique</w:t>
+      </w:r>
+      <w:r>
+        <w:rPr>
+          <w:rFonts w:eastAsiaTheme="minorEastAsia"/>
+        </w:rPr>
+        <w:t>. R2/g</w:t>
+      </w:r>
+      <w:r>
+        <w:rPr>
+          <w:rFonts w:eastAsiaTheme="minorEastAsia"/>
+        </w:rPr>
+        <w:t> :</w:t>
+      </w:r>
+      <w:r>
+        <w:rPr>
+          <w:rFonts w:eastAsiaTheme="minorEastAsia"/>
+        </w:rPr>
+        <w:t xml:space="preserve"> ramené au stator.</w:t>
+      </w:r>
+    </w:p>
+    <w:p>
+      <w:pPr>
+        <w:numPr>
+          <w:ilvl w:val="0"/>
+          <w:numId w:val="0"/>
+        </w:numPr>
+        <w:ind w:left="1068"/>
+        <w:rPr>
+          <w:rFonts w:eastAsiaTheme="minorEastAsia"/>
+        </w:rPr>
+      </w:pPr>
+      <w:r>
+        <w:rPr>
+          <w:rFonts w:eastAsiaTheme="minorEastAsia"/>
+        </w:rPr>
+        <w:t xml:space="preserve">X inductance de fuite ramené au stator. </w:t>
+      </w:r>
+      <w:r>
+        <w:rPr>
+          <w:rFonts w:eastAsiaTheme="minorEastAsia"/>
+        </w:rPr>
+        <w:t>g</w:t>
+      </w:r>
+      <w:r>
+        <w:rPr>
+          <w:rFonts w:eastAsiaTheme="minorEastAsia"/>
+        </w:rPr>
+        <w:t xml:space="preserve"> glissement. </w:t>
+      </w:r>
+      <w:r>
+        <w:rPr>
+          <w:rFonts w:eastAsiaTheme="minorEastAsia"/>
+        </w:rPr>
+        <w:t xml:space="preserve"> </w:t>
+      </w:r>
+    </w:p>
+    <w:p>
+      <w:r>
+        <w:rPr>
+          <w:b/>
+          <w:bCs/>
+        </w:rPr>
+        <w:t xml:space="preserve">Détermination des éléments du modèles. </w:t>
+      </w:r>
+    </w:p>
+    <w:p>
+      <w:pPr>
+        <w:numPr>
+          <w:ilvl w:val="0"/>
+          <w:numId w:val="0"/>
+        </w:numPr>
+        <w:ind w:left="1068"/>
+      </w:pPr>
+      <w:r>
+        <w:rPr>
+          <w:b/>
+          <w:bCs/>
+        </w:rPr>
+        <w:sym w:font="Wingdings" w:char="F0E0"/>
+      </w:r>
+      <w:r>
+        <w:rPr>
+          <w:b/>
+          <w:bCs/>
+        </w:rPr>
+        <w:t xml:space="preserve"> </w:t>
+      </w:r>
+      <w:r>
+        <w:rPr>
+          <w:b/>
+          <w:bCs/>
+        </w:rPr>
+        <w:t xml:space="preserve">Essai continu : détermination de </w:t>
+      </w:r>
+      <w:r>
+        <w:rPr>
+          <w:b/>
+          <w:bCs/>
+        </w:rPr>
+        <w:t xml:space="preserve">la résistance statorique </w:t>
+      </w:r>
+      <w:r>
+        <w:rPr>
+          <w:b/>
+          <w:bCs/>
+        </w:rPr>
+        <w:t>R1</w:t>
+      </w:r>
+      <w:r>
+        <w:rPr>
+          <w:b/>
+          <w:bCs/>
+        </w:rPr>
+        <w:t xml:space="preserve"> à courant nominal</w:t>
+      </w:r>
+    </w:p>
+    <w:p>
+      <w:pPr>
+        <w:numPr>
+          <w:ilvl w:val="0"/>
+          <w:numId w:val="0"/>
+        </w:numPr>
+        <w:ind w:left="1068"/>
+      </w:pPr>
+      <w:r>
+        <w:rPr>
+          <w:b/>
+          <w:bCs/>
+        </w:rPr>
+        <w:sym w:font="Wingdings" w:char="F0E0"/>
+      </w:r>
+      <w:r>
+        <w:rPr>
+          <w:b/>
+          <w:bCs/>
+        </w:rPr>
+        <w:t xml:space="preserve">Essai </w:t>
+      </w:r>
+      <w:r>
+        <w:rPr>
+          <w:b/>
+          <w:bCs/>
+        </w:rPr>
+        <w:t>à</w:t>
+      </w:r>
+      <w:r>
+        <w:rPr>
+          <w:b/>
+          <w:bCs/>
+        </w:rPr>
+        <w:t xml:space="preserve"> vide</w:t>
+      </w:r>
+      <w:r>
+        <w:rPr>
+          <w:b/>
+          <w:bCs/>
+        </w:rPr>
+        <w:t xml:space="preserve"> (sans charge mécanique</w:t>
+      </w:r>
+      <w:r>
+        <w:rPr>
+          <w:b/>
+          <w:bCs/>
+        </w:rPr>
+        <w:t xml:space="preserve"> mais à tension nominal</w:t>
+      </w:r>
+      <w:r>
+        <w:rPr>
+          <w:b/>
+          <w:bCs/>
+        </w:rPr>
+        <w:t>)</w:t>
+      </w:r>
+      <w:r>
+        <w:t> :</w:t>
+      </w:r>
+      <w:r>
+        <w:t xml:space="preserve"> </w:t>
+      </w:r>
+      <w:r>
+        <w:t>Pas de charge ==&gt; F</w:t>
+      </w:r>
+      <w:r>
+        <w:t>aible glissement. Résistance R</w:t>
+      </w:r>
+      <w:r>
+        <w:t>2/g tend vers l’</w:t>
+      </w:r>
+      <w:r>
+        <w:t xml:space="preserve">infini. On enlève une branche dans le modèle. On mesure V10 et I10 et la puissance active. </w:t>
+      </w:r>
+      <w:r>
+        <w:t xml:space="preserve">On en déduit la puissance apparente, réactive, puis Ro et </w:t>
+      </w:r>
+      <w:proofErr w:type="spellStart"/>
+      <w:r>
+        <w:t>Xo</w:t>
+      </w:r>
+      <w:proofErr w:type="spellEnd"/>
+      <w:r>
+        <w:t>. 22’44</w:t>
+      </w:r>
+    </w:p>
+    <w:p>
+      <w:pPr>
+        <w:numPr>
+          <w:ilvl w:val="0"/>
+          <w:numId w:val="0"/>
+        </w:numPr>
+        <w:ind w:left="1068"/>
+      </w:pPr>
+      <w:r>
+        <w:rPr>
+          <w:b/>
+          <w:bCs/>
+        </w:rPr>
+        <w:sym w:font="Wingdings" w:char="F0E0"/>
+      </w:r>
+      <w:r>
+        <w:rPr>
+          <w:b/>
+          <w:bCs/>
+        </w:rPr>
+        <w:t>Essai a rotor bloqué</w:t>
+      </w:r>
+      <w:r>
+        <w:t xml:space="preserve"> : sous tension réduite. </w:t>
+      </w:r>
+      <w:r>
+        <w:t>g</w:t>
+      </w:r>
+      <w:r>
+        <w:t xml:space="preserve">=1. </w:t>
+      </w:r>
+      <w:r>
+        <w:t>R2/g=R2 On mesure I1cc réglé</w:t>
+      </w:r>
+      <w:r>
+        <w:t xml:space="preserve"> à partir de V1cc de manière </w:t>
+      </w:r>
+      <w:r>
+        <w:t>à</w:t>
+      </w:r>
+      <w:r>
+        <w:t xml:space="preserve"> ce que le moteur absorbe un courant nominal</w:t>
+      </w:r>
+      <w:r>
+        <w:t xml:space="preserve"> (</w:t>
+      </w:r>
+      <w:proofErr w:type="spellStart"/>
+      <w:r>
+        <w:t>ie</w:t>
+      </w:r>
+      <w:proofErr w:type="spellEnd"/>
+      <w:r>
+        <w:t xml:space="preserve">. </w:t>
+      </w:r>
+      <w:proofErr w:type="spellStart"/>
+      <w:r>
+        <w:t>Icc</w:t>
+      </w:r>
+      <w:proofErr w:type="spellEnd"/>
+      <w:r>
+        <w:t>=</w:t>
+      </w:r>
+      <w:proofErr w:type="spellStart"/>
+      <w:r>
+        <w:t>Inominal</w:t>
+      </w:r>
+      <w:proofErr w:type="spellEnd"/>
+      <w:r>
+        <w:t xml:space="preserve">). On mesure V1cc, </w:t>
+      </w:r>
+      <w:proofErr w:type="spellStart"/>
+      <w:r>
+        <w:t>Icc</w:t>
+      </w:r>
+      <w:proofErr w:type="spellEnd"/>
+      <w:r>
+        <w:t>, P1cc. On en déduit S1, Q1 puis</w:t>
+      </w:r>
+      <w:r>
+        <w:t xml:space="preserve"> R2 et X. </w:t>
+      </w:r>
+      <w:r>
+        <w:t>Sachant que la puissance active de Ro sera très faible car la tension</w:t>
+      </w:r>
+      <w:r>
+        <w:t xml:space="preserve"> d’alimentation est très faible. </w:t>
+      </w:r>
+    </w:p>
+    <w:p>
+      <w:pPr>
+        <w:pStyle w:val="Heading2"/>
+      </w:pPr>
+      <w:r>
+        <w:t xml:space="preserve">Caractéristique mécanique </w:t>
+      </w:r>
+      <m:oMath>
+        <m:sSub>
+          <m:sSubPr>
+            <m:ctrlPr>
+              <w:rPr>
+                <w:rFonts w:ascii="Cambria Math" w:hAnsi="Cambria Math"/>
+                <w:i/>
+              </w:rPr>
+            </m:ctrlPr>
+          </m:sSubPr>
+          <m:e>
+            <m:r>
+              <m:rPr>
+                <m:sty m:val="bi"/>
+              </m:rPr>
+              <w:rPr>
+                <w:rFonts w:ascii="Cambria Math" w:hAnsi="Cambria Math"/>
+              </w:rPr>
+              <m:t>C</m:t>
+            </m:r>
+          </m:e>
+          <m:sub>
+            <m:r>
+              <m:rPr>
+                <m:sty m:val="bi"/>
+              </m:rPr>
+              <w:rPr>
+                <w:rFonts w:ascii="Cambria Math" w:hAnsi="Cambria Math"/>
+              </w:rPr>
+              <m:t>u</m:t>
+            </m:r>
+          </m:sub>
+        </m:sSub>
+        <m:r>
+          <m:rPr>
+            <m:sty m:val="bi"/>
+          </m:rPr>
+          <w:rPr>
+            <w:rFonts w:ascii="Cambria Math" w:hAnsi="Cambria Math"/>
+          </w:rPr>
+          <m:t>=f</m:t>
+        </m:r>
+        <m:d>
+          <m:dPr>
+            <m:ctrlPr>
+              <w:rPr>
+                <w:rFonts w:ascii="Cambria Math" w:hAnsi="Cambria Math"/>
+                <w:i/>
+              </w:rPr>
+            </m:ctrlPr>
+          </m:dPr>
+          <m:e>
+            <m:r>
+              <m:rPr>
+                <m:sty m:val="b"/>
+              </m:rPr>
+              <w:rPr>
+                <w:rFonts w:ascii="Cambria Math" w:hAnsi="Cambria Math"/>
+              </w:rPr>
+              <m:t>Ω</m:t>
+            </m:r>
+          </m:e>
+        </m:d>
+      </m:oMath>
+      <w:r>
+        <w:t xml:space="preserve">, hypo vs </w:t>
+      </w:r>
+      <w:proofErr w:type="spellStart"/>
+      <w:r>
+        <w:t>hypersynchronisme</w:t>
+      </w:r>
+      <w:proofErr w:type="spellEnd"/>
+    </w:p>
+    <w:p>
+      <w:pPr>
+        <w:numPr>
+          <w:ilvl w:val="0"/>
+          <w:numId w:val="0"/>
+        </w:numPr>
+        <w:ind w:left="1068"/>
+      </w:pPr>
+    </w:p>
+    <w:p>
+      <w:r>
+        <w:rPr>
+          <w:noProof/>
+        </w:rPr>
+        <w:drawing>
+          <wp:anchor distT="0" distB="0" distL="114300" distR="114300" simplePos="0" relativeHeight="251689984" behindDoc="0" locked="0" layoutInCell="1" allowOverlap="1" wp14:anchorId="2B9CB1E0" wp14:editId="2792F3B0">
+            <wp:simplePos x="0" y="0"/>
+            <wp:positionH relativeFrom="margin">
+              <wp:align>center</wp:align>
+            </wp:positionH>
+            <wp:positionV relativeFrom="paragraph">
+              <wp:posOffset>604520</wp:posOffset>
+            </wp:positionV>
+            <wp:extent cx="2623185" cy="1570990"/>
+            <wp:effectExtent l="0" t="0" r="5715" b="0"/>
+            <wp:wrapTopAndBottom/>
+            <wp:docPr id="16" name="Picture 16"/>
+            <wp:cNvGraphicFramePr>
+              <a:graphicFrameLocks xmlns:a="http://schemas.openxmlformats.org/drawingml/2006/main" noChangeAspect="1"/>
+            </wp:cNvGraphicFramePr>
+            <a:graphic xmlns:a="http://schemas.openxmlformats.org/drawingml/2006/main">
+              <a:graphicData uri="http://schemas.openxmlformats.org/drawingml/2006/picture">
+                <pic:pic xmlns:pic="http://schemas.openxmlformats.org/drawingml/2006/picture">
+                  <pic:nvPicPr>
+                    <pic:cNvPr id="1" name=""/>
+                    <pic:cNvPicPr/>
+                  </pic:nvPicPr>
+                  <pic:blipFill>
+                    <a:blip r:embed="rId24"/>
+                    <a:stretch>
+                      <a:fillRect/>
+                    </a:stretch>
+                  </pic:blipFill>
+                  <pic:spPr>
+                    <a:xfrm>
+                      <a:off x="0" y="0"/>
+                      <a:ext cx="2623185" cy="1570990"/>
+                    </a:xfrm>
+                    <a:prstGeom prst="rect">
+                      <a:avLst/>
+                    </a:prstGeom>
+                  </pic:spPr>
+                </pic:pic>
+              </a:graphicData>
+            </a:graphic>
+            <wp14:sizeRelH relativeFrom="margin">
+              <wp14:pctWidth>0</wp14:pctWidth>
+            </wp14:sizeRelH>
+            <wp14:sizeRelV relativeFrom="margin">
+              <wp14:pctHeight>0</wp14:pctHeight>
+            </wp14:sizeRelV>
+          </wp:anchor>
+        </w:drawing>
+      </w:r>
+      <w:r>
+        <w:t xml:space="preserve">Couple en fonction de la vitesse : </w:t>
+      </w:r>
+      <w:r>
+        <w:t xml:space="preserve">Au démarrage </w:t>
+      </w:r>
+      <m:oMath>
+        <m:r>
+          <m:rPr>
+            <m:sty m:val="p"/>
+          </m:rPr>
+          <w:rPr>
+            <w:rFonts w:ascii="Cambria Math" w:hAnsi="Cambria Math"/>
+          </w:rPr>
+          <m:t>Ω</m:t>
+        </m:r>
+        <m:r>
+          <w:rPr>
+            <w:rFonts w:ascii="Cambria Math" w:hAnsi="Cambria Math"/>
+          </w:rPr>
+          <m:t>=0</m:t>
+        </m:r>
+      </m:oMath>
+      <w:r>
+        <w:rPr>
+          <w:rFonts w:eastAsiaTheme="minorEastAsia"/>
+        </w:rPr>
+        <w:t xml:space="preserve"> Couple de démarrage va augmenter </w:t>
+      </w:r>
+      <w:r>
+        <w:rPr>
+          <w:rFonts w:eastAsiaTheme="minorEastAsia"/>
+        </w:rPr>
+        <w:t>en passant par le</w:t>
+      </w:r>
+      <w:r>
+        <w:rPr>
+          <w:rFonts w:eastAsiaTheme="minorEastAsia"/>
+        </w:rPr>
+        <w:t xml:space="preserve"> couple utile maximum </w:t>
+      </w:r>
+      <w:r>
+        <w:rPr>
+          <w:rFonts w:eastAsiaTheme="minorEastAsia"/>
+        </w:rPr>
+        <w:t>puis</w:t>
+      </w:r>
+      <w:r>
+        <w:rPr>
+          <w:rFonts w:eastAsiaTheme="minorEastAsia"/>
+        </w:rPr>
+        <w:t xml:space="preserve"> arriver au </w:t>
+      </w:r>
+      <w:r>
+        <w:rPr>
+          <w:rFonts w:eastAsiaTheme="minorEastAsia"/>
+        </w:rPr>
+        <w:t>couple nécessaire dans la zone de pente négative (</w:t>
+      </w:r>
+      <w:r>
+        <w:rPr>
+          <w:rFonts w:eastAsiaTheme="minorEastAsia"/>
+        </w:rPr>
+        <w:t>fonctionnement stable</w:t>
+      </w:r>
+      <w:r>
+        <w:rPr>
+          <w:rFonts w:eastAsiaTheme="minorEastAsia"/>
+        </w:rPr>
+        <w:t>)</w:t>
+      </w:r>
+      <w:r>
+        <w:rPr>
+          <w:rFonts w:eastAsiaTheme="minorEastAsia"/>
+        </w:rPr>
+        <w:t xml:space="preserve">. </w:t>
+      </w:r>
+    </w:p>
+    <w:p>
+      <w:r>
+        <w:rPr>
+          <w:rFonts w:eastAsiaTheme="minorEastAsia"/>
+          <w:b/>
+          <w:bCs/>
+        </w:rPr>
+        <w:t>Cette machine est réversible</w:t>
+      </w:r>
+      <w:r>
+        <w:rPr>
+          <w:rFonts w:eastAsiaTheme="minorEastAsia"/>
+        </w:rPr>
+        <w:t xml:space="preserve"> (!)</w:t>
+      </w:r>
+      <w:r>
+        <w:rPr>
+          <w:rFonts w:eastAsiaTheme="minorEastAsia"/>
+        </w:rPr>
+        <w:t>.</w:t>
+      </w:r>
+      <w:r>
+        <w:rPr>
+          <w:rFonts w:eastAsiaTheme="minorEastAsia"/>
+        </w:rPr>
+        <w:t xml:space="preserve"> En effet, s</w:t>
+      </w:r>
+      <w:r>
+        <w:rPr>
+          <w:rFonts w:eastAsiaTheme="minorEastAsia"/>
+        </w:rPr>
+        <w:t>i on tourne plus vite que vitesse de synchronisme</w:t>
+      </w:r>
+      <w:r>
+        <w:rPr>
+          <w:rFonts w:eastAsiaTheme="minorEastAsia"/>
+        </w:rPr>
+        <w:t xml:space="preserve">, le couple devient négatif alors que la vitesse est positive donc la puissance </w:t>
+      </w:r>
+      <w:r>
+        <w:rPr>
+          <w:rFonts w:eastAsiaTheme="minorEastAsia"/>
+        </w:rPr>
+        <w:lastRenderedPageBreak/>
+        <w:t>mécanique devient négative</w:t>
+      </w:r>
+      <w:r>
+        <w:rPr>
+          <w:rFonts w:eastAsiaTheme="minorEastAsia"/>
+        </w:rPr>
+        <w:t xml:space="preserve"> (le moteur fournit de l’énergie à l’extérieur)</w:t>
+      </w:r>
+      <w:r>
+        <w:rPr>
+          <w:rFonts w:eastAsiaTheme="minorEastAsia"/>
+        </w:rPr>
+        <w:t xml:space="preserve">. 27’42 . La machine fonctionne en génératrice. </w:t>
+      </w:r>
+    </w:p>
+    <w:p>
+      <w:r>
+        <w:rPr>
+          <w:rFonts w:eastAsiaTheme="minorEastAsia"/>
+        </w:rPr>
+        <w:t xml:space="preserve">Lorsque on fonction entre 0 et </w:t>
+      </w:r>
+      <m:oMath>
         <m:sSub>
           <m:sSubPr>
             <m:ctrlPr>
@@ -5717,7 +6740,7 @@
               <w:rPr>
                 <w:rFonts w:ascii="Cambria Math" w:eastAsiaTheme="minorEastAsia" w:hAnsi="Cambria Math"/>
               </w:rPr>
-              <m:t>(Ω</m:t>
+              <m:t>Ω</m:t>
             </m:r>
             <m:ctrlPr>
               <w:rPr>
@@ -5734,106 +6757,54 @@
             </m:r>
           </m:sub>
         </m:sSub>
-        <m:r>
-          <w:rPr>
-            <w:rFonts w:ascii="Cambria Math" w:eastAsiaTheme="minorEastAsia" w:hAnsi="Cambria Math"/>
-          </w:rPr>
-          <m:t>-</m:t>
-        </m:r>
-        <m:r>
-          <m:rPr>
-            <m:sty m:val="p"/>
-          </m:rPr>
-          <w:rPr>
-            <w:rFonts w:ascii="Cambria Math" w:eastAsiaTheme="minorEastAsia" w:hAnsi="Cambria Math"/>
-          </w:rPr>
-          <m:t>Ω)</m:t>
-        </m:r>
-        <m:r>
-          <w:rPr>
-            <w:rFonts w:ascii="Cambria Math" w:eastAsiaTheme="minorEastAsia" w:hAnsi="Cambria Math"/>
-          </w:rPr>
-          <m:t>/</m:t>
-        </m:r>
-        <m:r>
-          <w:rPr>
-            <w:rFonts w:ascii="Cambria Math" w:eastAsiaTheme="minorEastAsia" w:hAnsi="Cambria Math"/>
-          </w:rPr>
-          <m:t>Ω_s</m:t>
-        </m:r>
       </m:oMath>
-    </w:p>
-    <w:p>
-      <w:pPr>
-        <w:rPr>
-          <w:rFonts w:eastAsiaTheme="minorEastAsia"/>
-        </w:rPr>
-      </w:pPr>
-      <m:oMath>
-        <m:r>
-          <w:rPr>
-            <w:rFonts w:ascii="Cambria Math" w:eastAsiaTheme="minorEastAsia" w:hAnsi="Cambria Math"/>
-          </w:rPr>
-          <m:t xml:space="preserve"> </m:t>
-        </m:r>
-      </m:oMath>
-      <w:r>
-        <w:rPr>
-          <w:rFonts w:eastAsiaTheme="minorEastAsia"/>
-          <w:b/>
-          <w:bCs/>
-        </w:rPr>
-        <w:t>Modèle électrique</w:t>
-      </w:r>
-      <w:r>
-        <w:rPr>
-          <w:rFonts w:eastAsiaTheme="minorEastAsia"/>
-        </w:rPr>
-        <w:t> </w:t>
-      </w:r>
-      <w:r>
-        <w:rPr>
-          <w:rFonts w:eastAsiaTheme="minorEastAsia"/>
-        </w:rPr>
-        <w:t>par phase</w:t>
-      </w:r>
-      <w:r>
-        <w:rPr>
-          <w:rFonts w:eastAsiaTheme="minorEastAsia"/>
-        </w:rPr>
-        <w:t xml:space="preserve"> </w:t>
-      </w:r>
-      <w:bookmarkStart w:id="0" w:name="_GoBack"/>
-      <w:bookmarkEnd w:id="0"/>
-      <w:r>
-        <w:rPr>
-          <w:rFonts w:eastAsiaTheme="minorEastAsia"/>
-        </w:rPr>
-        <w:t>:</w:t>
-      </w:r>
-      <w:r>
-        <w:rPr>
-          <w:rFonts w:eastAsiaTheme="minorEastAsia"/>
-        </w:rPr>
-        <w:t xml:space="preserve"> </w:t>
-      </w:r>
-      <w:r>
-        <w:rPr>
-          <w:rFonts w:eastAsiaTheme="minorEastAsia"/>
-        </w:rPr>
-        <w:t>EN R</w:t>
-      </w:r>
-      <w:r>
-        <w:rPr>
-          <w:rFonts w:eastAsiaTheme="minorEastAsia"/>
-        </w:rPr>
-        <w:t>E</w:t>
-      </w:r>
-      <w:r>
-        <w:rPr>
-          <w:rFonts w:eastAsiaTheme="minorEastAsia"/>
-        </w:rPr>
-        <w:t>GIME PERMANENT</w:t>
+      <w:r>
+        <w:rPr>
+          <w:rFonts w:eastAsiaTheme="minorEastAsia"/>
+        </w:rPr>
+        <w:t xml:space="preserve"> hyposyncrhonisme (resp. hypersynchronisme = génératrice) Cette machine est essentiellement utilisé en moteur. Donc raccordé au réseau. </w:t>
+      </w:r>
+      <w:r>
+        <w:rPr>
+          <w:rFonts w:eastAsiaTheme="minorEastAsia"/>
+        </w:rPr>
+        <w:t>En génératrice, cette machine produit de la puissance active mais consomme de la puissance réactive a cause de l’inductance magnétisante.</w:t>
+      </w:r>
+    </w:p>
+    <w:p>
+      <w:pPr>
+        <w:pStyle w:val="Heading2"/>
+      </w:pPr>
+      <w:r>
+        <w:rPr>
+          <w:rFonts w:eastAsiaTheme="minorEastAsia"/>
+        </w:rPr>
+        <w:t xml:space="preserve">Bilan de Puissance : </w:t>
+      </w:r>
+    </w:p>
+    <w:p>
+      <w:r>
+        <w:rPr>
+          <w:b/>
+          <w:bCs/>
+        </w:rPr>
+        <w:t>Puissance électromagnétique</w:t>
+      </w:r>
+      <w:r>
+        <w:rPr>
+          <w:b/>
+          <w:bCs/>
+        </w:rPr>
+        <w:t xml:space="preserve"> transmise</w:t>
+      </w:r>
+      <w:r>
+        <w:t> : Puissance absor</w:t>
+      </w:r>
+      <w:r>
+        <w:t>b</w:t>
+      </w:r>
+      <w:r>
+        <w:t xml:space="preserve">ée moins les pertes stator. </w:t>
       </w:r>
     </w:p>
     <w:p>
@@ -5847,229 +6818,31 @@
           <w:rFonts w:eastAsiaTheme="minorEastAsia"/>
         </w:rPr>
       </w:pPr>
+      <w:r>
+        <w:rPr>
+          <w:rFonts w:eastAsiaTheme="minorEastAsia"/>
+        </w:rPr>
+        <w:t xml:space="preserve">Perte joule rotorique, perte </w:t>
+      </w:r>
       <w:proofErr w:type="spellStart"/>
       <w:r>
         <w:rPr>
           <w:rFonts w:eastAsiaTheme="minorEastAsia"/>
         </w:rPr>
-        <w:t>Xo</w:t>
+        <w:t>méca</w:t>
       </w:r>
       <w:proofErr w:type="spellEnd"/>
       <w:r>
         <w:rPr>
           <w:rFonts w:eastAsiaTheme="minorEastAsia"/>
         </w:rPr>
-        <w:t xml:space="preserve"> réactance magnétisante. Ro perte fer. 19’50.</w:t>
-      </w:r>
-    </w:p>
-    <w:p>
-      <w:pPr>
-        <w:numPr>
-          <w:ilvl w:val="0"/>
-          <w:numId w:val="0"/>
-        </w:numPr>
-        <w:ind w:left="1068"/>
-        <w:rPr>
-          <w:rFonts w:eastAsiaTheme="minorEastAsia"/>
-        </w:rPr>
-      </w:pPr>
-      <w:r>
-        <w:rPr>
-          <w:rFonts w:eastAsiaTheme="minorEastAsia"/>
-        </w:rPr>
-        <w:t>R1 enroulement statorique</w:t>
-      </w:r>
-    </w:p>
-    <w:p>
-      <w:pPr>
-        <w:numPr>
-          <w:ilvl w:val="0"/>
-          <w:numId w:val="0"/>
-        </w:numPr>
-        <w:ind w:left="1068"/>
-        <w:rPr>
-          <w:rFonts w:eastAsiaTheme="minorEastAsia"/>
-        </w:rPr>
-      </w:pPr>
-      <w:r>
-        <w:rPr>
-          <w:rFonts w:eastAsiaTheme="minorEastAsia"/>
-        </w:rPr>
-        <w:t>R2 enroulement rotorique</w:t>
-      </w:r>
-    </w:p>
-    <w:p>
-      <w:pPr>
-        <w:numPr>
-          <w:ilvl w:val="0"/>
-          <w:numId w:val="0"/>
-        </w:numPr>
-        <w:ind w:left="1068"/>
-        <w:rPr>
-          <w:rFonts w:eastAsiaTheme="minorEastAsia"/>
-        </w:rPr>
-      </w:pPr>
-      <w:r>
-        <w:rPr>
-          <w:rFonts w:eastAsiaTheme="minorEastAsia"/>
-        </w:rPr>
-        <w:t xml:space="preserve">X inductance de fuite ramené au stator. </w:t>
-      </w:r>
-      <w:proofErr w:type="gramStart"/>
-      <w:r>
-        <w:rPr>
-          <w:rFonts w:eastAsiaTheme="minorEastAsia"/>
-        </w:rPr>
-        <w:t>g</w:t>
-      </w:r>
-      <w:proofErr w:type="gramEnd"/>
-      <w:r>
-        <w:rPr>
-          <w:rFonts w:eastAsiaTheme="minorEastAsia"/>
-        </w:rPr>
-        <w:t xml:space="preserve"> glissement. </w:t>
+        <w:t>. On peut négliger les pertes fers du rotor car il voit un champ tourner très lentement</w:t>
       </w:r>
       <w:r>
         <w:rPr>
           <w:rFonts w:eastAsiaTheme="minorEastAsia"/>
         </w:rPr>
         <w:t xml:space="preserve"> </w:t>
-      </w:r>
-    </w:p>
-    <w:p>
-      <w:r>
-        <w:rPr>
-          <w:b/>
-          <w:bCs/>
-        </w:rPr>
-        <w:t xml:space="preserve">Détermination des éléments du modèles. </w:t>
-      </w:r>
-    </w:p>
-    <w:p>
-      <w:r>
-        <w:rPr>
-          <w:b/>
-          <w:bCs/>
-        </w:rPr>
-        <w:t>Essai continu : détermination de R1</w:t>
-      </w:r>
-    </w:p>
-    <w:p>
-      <w:pPr>
-        <w:numPr>
-          <w:ilvl w:val="0"/>
-          <w:numId w:val="0"/>
-        </w:numPr>
-        <w:ind w:left="1068"/>
-      </w:pPr>
-      <w:r>
-        <w:t xml:space="preserve">Essai </w:t>
-      </w:r>
-      <w:proofErr w:type="spellStart"/>
-      <w:r>
-        <w:t>a</w:t>
-      </w:r>
-      <w:proofErr w:type="spellEnd"/>
-      <w:r>
-        <w:t xml:space="preserve"> vide, </w:t>
-      </w:r>
-      <w:r>
-        <w:sym w:font="Wingdings" w:char="F0E8"/>
-      </w:r>
-      <w:r>
-        <w:t xml:space="preserve"> faible glissement. Résistance RL-</w:t>
-      </w:r>
-      <w:r>
-        <w:sym w:font="Wingdings" w:char="F0E0"/>
-      </w:r>
-      <w:r>
-        <w:t xml:space="preserve"> infini. On enlève une branche dans le modèle. 22’44. Essai a </w:t>
-      </w:r>
-      <w:proofErr w:type="gramStart"/>
-      <w:r>
-        <w:t>tension nominal</w:t>
-      </w:r>
-      <w:proofErr w:type="gramEnd"/>
-      <w:r>
-        <w:t xml:space="preserve">. On mesure V10 et I10 et la puissance active. </w:t>
-      </w:r>
-    </w:p>
-    <w:p>
-      <w:pPr>
-        <w:numPr>
-          <w:ilvl w:val="0"/>
-          <w:numId w:val="0"/>
-        </w:numPr>
-        <w:ind w:left="1068"/>
-      </w:pPr>
-      <w:r>
-        <w:t xml:space="preserve">Essai a rotor bloqué : sous tension réduite. G=1. </w:t>
-      </w:r>
-      <w:r>
-        <w:t>R2/g=R2 On mesure I1cc réglé</w:t>
-      </w:r>
-      <w:r>
-        <w:t xml:space="preserve"> à partir de V1cc de manière </w:t>
-      </w:r>
-      <w:proofErr w:type="spellStart"/>
-      <w:r>
-        <w:t>a</w:t>
-      </w:r>
-      <w:proofErr w:type="spellEnd"/>
-      <w:r>
-        <w:t xml:space="preserve"> ce que le moteur absorbe un courant nominal. R2 et X. </w:t>
-      </w:r>
-    </w:p>
-    <w:p>
-      <w:r>
-        <w:t xml:space="preserve">Couple en fonction de la vitesse : </w:t>
-      </w:r>
-      <w:r>
-        <w:t xml:space="preserve">Au démarrage </w:t>
-      </w:r>
-      <m:oMath>
-        <m:r>
-          <w:rPr>
-            <w:rFonts w:ascii="Cambria Math" w:hAnsi="Cambria Math"/>
-          </w:rPr>
-          <m:t>Omega=0</m:t>
-        </m:r>
-      </m:oMath>
-      <w:r>
-        <w:rPr>
-          <w:rFonts w:eastAsiaTheme="minorEastAsia"/>
-        </w:rPr>
-        <w:t xml:space="preserve"> Couple de démarrage va augmenter jusqu’au couple utile maximum pour arriver au fonctionnement stable pour venir jusqu’au couple nécessaire. </w:t>
-      </w:r>
-    </w:p>
-    <w:p>
-      <w:r>
-        <w:rPr>
-          <w:rFonts w:eastAsiaTheme="minorEastAsia"/>
-        </w:rPr>
-        <w:t>Cette machine est réversible. Si on tourne plus vite que vitesse de synchronisme. 27’</w:t>
-      </w:r>
-      <w:proofErr w:type="gramStart"/>
-      <w:r>
-        <w:rPr>
-          <w:rFonts w:eastAsiaTheme="minorEastAsia"/>
-        </w:rPr>
-        <w:t>42 .</w:t>
-      </w:r>
-      <w:proofErr w:type="gramEnd"/>
-      <w:r>
-        <w:rPr>
-          <w:rFonts w:eastAsiaTheme="minorEastAsia"/>
-        </w:rPr>
-        <w:t xml:space="preserve"> La machine fonctionne en génératrice. </w:t>
-      </w:r>
-    </w:p>
-    <w:p>
-      <w:r>
-        <w:rPr>
-          <w:rFonts w:eastAsiaTheme="minorEastAsia"/>
-        </w:rPr>
-        <w:t xml:space="preserve">Lorsque on fonction entre 0 et </w:t>
       </w:r>
       <m:oMath>
         <m:sSub>
@@ -6102,7 +6875,7 @@
               <w:rPr>
                 <w:rFonts w:ascii="Cambria Math" w:eastAsiaTheme="minorEastAsia" w:hAnsi="Cambria Math"/>
               </w:rPr>
-              <m:t>s</m:t>
+              <m:t>r</m:t>
             </m:r>
           </m:sub>
         </m:sSub>
@@ -6111,51 +6884,7 @@
         <w:rPr>
           <w:rFonts w:eastAsiaTheme="minorEastAsia"/>
         </w:rPr>
-        <w:t xml:space="preserve"> hyposyncrhonisme (resp. </w:t>
-      </w:r>
-      <w:proofErr w:type="gramStart"/>
-      <w:r>
-        <w:rPr>
-          <w:rFonts w:eastAsiaTheme="minorEastAsia"/>
-        </w:rPr>
-        <w:t>hypersynchronisme</w:t>
-      </w:r>
-      <w:proofErr w:type="gramEnd"/>
-      <w:r>
-        <w:rPr>
-          <w:rFonts w:eastAsiaTheme="minorEastAsia"/>
-        </w:rPr>
-        <w:t xml:space="preserve"> = génératrice) Cette machine est essentiellement utilisé en moteur. Donc raccordé au réseau. </w:t>
-      </w:r>
-    </w:p>
-    <w:p>
-      <w:r>
-        <w:rPr>
-          <w:rFonts w:eastAsiaTheme="minorEastAsia"/>
-          <w:b/>
-          <w:bCs/>
-        </w:rPr>
-        <w:t xml:space="preserve">Bilan de Puissance : </w:t>
-      </w:r>
-      <w:r>
-        <w:rPr>
-          <w:rFonts w:eastAsiaTheme="minorEastAsia"/>
-        </w:rPr>
-        <w:t xml:space="preserve">Puissance électromagnétique : Puissance </w:t>
-      </w:r>
-      <w:proofErr w:type="spellStart"/>
-      <w:r>
-        <w:rPr>
-          <w:rFonts w:eastAsiaTheme="minorEastAsia"/>
-        </w:rPr>
-        <w:t>absornée</w:t>
-      </w:r>
-      <w:proofErr w:type="spellEnd"/>
-      <w:r>
-        <w:rPr>
-          <w:rFonts w:eastAsiaTheme="minorEastAsia"/>
-        </w:rPr>
-        <w:t xml:space="preserve"> moins les pertes stator. </w:t>
+        <w:t xml:space="preserve">. </w:t>
       </w:r>
     </w:p>
     <w:p>
@@ -6169,56 +6898,24 @@
           <w:rFonts w:eastAsiaTheme="minorEastAsia"/>
         </w:rPr>
       </w:pPr>
-      <w:r>
-        <w:rPr>
-          <w:rFonts w:eastAsiaTheme="minorEastAsia"/>
-        </w:rPr>
-        <w:t xml:space="preserve">Perte joule rotorique, perte </w:t>
-      </w:r>
       <w:proofErr w:type="spellStart"/>
       <w:r>
         <w:rPr>
           <w:rFonts w:eastAsiaTheme="minorEastAsia"/>
         </w:rPr>
-        <w:t>méca</w:t>
+        <w:t>Au del</w:t>
+      </w:r>
+      <w:r>
+        <w:rPr>
+          <w:rFonts w:eastAsiaTheme="minorEastAsia"/>
+        </w:rPr>
+        <w:t>à</w:t>
       </w:r>
       <w:proofErr w:type="spellEnd"/>
       <w:r>
         <w:rPr>
           <w:rFonts w:eastAsiaTheme="minorEastAsia"/>
         </w:rPr>
-        <w:t xml:space="preserve">. On peut négliger les pertes fers du rotor car il voit un champ tourner très lentement. </w:t>
-      </w:r>
-    </w:p>
-    <w:p>
-      <w:pPr>
-        <w:numPr>
-          <w:ilvl w:val="0"/>
-          <w:numId w:val="0"/>
-        </w:numPr>
-        <w:ind w:left="1068"/>
-        <w:rPr>
-          <w:rFonts w:eastAsiaTheme="minorEastAsia"/>
-        </w:rPr>
-      </w:pPr>
-      <w:proofErr w:type="spellStart"/>
-      <w:r>
-        <w:rPr>
-          <w:rFonts w:eastAsiaTheme="minorEastAsia"/>
-        </w:rPr>
-        <w:t>Au del</w:t>
-      </w:r>
-      <w:r>
-        <w:rPr>
-          <w:rFonts w:eastAsiaTheme="minorEastAsia"/>
-        </w:rPr>
-        <w:t>à</w:t>
-      </w:r>
-      <w:proofErr w:type="spellEnd"/>
-      <w:r>
-        <w:rPr>
-          <w:rFonts w:eastAsiaTheme="minorEastAsia"/>
-        </w:rPr>
         <w:t xml:space="preserve"> de 4kW, on est en triphasé.</w:t>
       </w:r>
       <w:r>
@@ -6226,24 +6923,6 @@
           <w:rFonts w:eastAsiaTheme="minorEastAsia"/>
         </w:rPr>
         <w:t xml:space="preserve"> Pour avoir un bon rendement, on passe en triphasé. </w:t>
-      </w:r>
-    </w:p>
-    <w:p>
-      <w:pPr>
-        <w:numPr>
-          <w:ilvl w:val="0"/>
-          <w:numId w:val="0"/>
-        </w:numPr>
-        <w:ind w:left="1068"/>
-        <w:rPr>
-          <w:rFonts w:eastAsiaTheme="minorEastAsia"/>
-        </w:rPr>
-      </w:pPr>
-      <w:r>
-        <w:rPr>
-          <w:rFonts w:eastAsiaTheme="minorEastAsia"/>
-        </w:rPr>
-        <w:t>28’’</w:t>
       </w:r>
     </w:p>
     <w:p>
@@ -6308,6 +6987,14 @@
       </w:r>
     </w:p>
     <w:p>
+      <w:pPr>
+        <w:pStyle w:val="Heading2"/>
+      </w:pPr>
+      <w:r>
+        <w:t xml:space="preserve">Démarrage du moteur asynchrone : </w:t>
+      </w:r>
+    </w:p>
+    <w:p>
       <w:r>
         <w:t xml:space="preserve">Au démarrage : g=1. Courant de démarrage entre 4 et 8 fois le courant nominal. </w:t>
       </w:r>
@@ -6323,13 +7010,415 @@
       <w:r>
         <w:t xml:space="preserve"> </w:t>
       </w:r>
-      <w:proofErr w:type="gramStart"/>
-      <w:r>
-        <w:t>Il faut pas</w:t>
-      </w:r>
-      <w:proofErr w:type="gramEnd"/>
-      <w:r>
-        <w:t xml:space="preserve"> quand on allume le moteur on éteigne la lumière des voisins 47’</w:t>
+      <w:r>
+        <w:t>Cela entraine des chutes de tension dans la ligne : i</w:t>
+      </w:r>
+      <w:r>
+        <w:t>l faut</w:t>
+      </w:r>
+      <w:r>
+        <w:t xml:space="preserve"> </w:t>
+      </w:r>
+      <w:r>
+        <w:t>pas quand on allume le moteur on éteigne la lumière des voisins 47’</w:t>
+      </w:r>
+      <w:r>
+        <w:t xml:space="preserve"> Solution pour limiter le courant de démarrage :</w:t>
+      </w:r>
+    </w:p>
+    <w:p>
+      <w:r>
+        <w:rPr>
+          <w:b/>
+          <w:bCs/>
+        </w:rPr>
+        <w:t>Démarrage rotorique :</w:t>
+      </w:r>
+      <w:r>
+        <w:rPr>
+          <w:b/>
+          <w:bCs/>
+        </w:rPr>
+        <w:t xml:space="preserve"> </w:t>
+      </w:r>
+      <w:r>
+        <w:t xml:space="preserve">Un modèle simple permet d’exprimer le couple au démarrage en fonction de R (cf.p968 Cap </w:t>
+      </w:r>
+      <w:proofErr w:type="spellStart"/>
+      <w:r>
+        <w:t>prepa</w:t>
+      </w:r>
+      <w:proofErr w:type="spellEnd"/>
+      <w:r>
+        <w:t xml:space="preserve"> PSI : </w:t>
+      </w:r>
+      <m:oMath>
+        <m:sSub>
+          <m:sSubPr>
+            <m:ctrlPr>
+              <w:rPr>
+                <w:rFonts w:ascii="Cambria Math" w:hAnsi="Cambria Math"/>
+                <w:i/>
+              </w:rPr>
+            </m:ctrlPr>
+          </m:sSubPr>
+          <m:e>
+            <m:r>
+              <m:rPr>
+                <m:sty m:val="p"/>
+              </m:rPr>
+              <w:rPr>
+                <w:rFonts w:ascii="Cambria Math" w:hAnsi="Cambria Math"/>
+              </w:rPr>
+              <m:t>Γ</m:t>
+            </m:r>
+            <m:ctrlPr>
+              <w:rPr>
+                <w:rFonts w:ascii="Cambria Math" w:hAnsi="Cambria Math"/>
+              </w:rPr>
+            </m:ctrlPr>
+          </m:e>
+          <m:sub>
+            <m:r>
+              <w:rPr>
+                <w:rFonts w:ascii="Cambria Math" w:hAnsi="Cambria Math"/>
+              </w:rPr>
+              <m:t>0</m:t>
+            </m:r>
+          </m:sub>
+        </m:sSub>
+        <m:r>
+          <w:rPr>
+            <w:rFonts w:ascii="Cambria Math" w:hAnsi="Cambria Math"/>
+          </w:rPr>
+          <m:t>=</m:t>
+        </m:r>
+        <m:f>
+          <m:fPr>
+            <m:ctrlPr>
+              <w:rPr>
+                <w:rFonts w:ascii="Cambria Math" w:hAnsi="Cambria Math"/>
+                <w:i/>
+              </w:rPr>
+            </m:ctrlPr>
+          </m:fPr>
+          <m:num>
+            <m:sSubSup>
+              <m:sSubSupPr>
+                <m:ctrlPr>
+                  <w:rPr>
+                    <w:rFonts w:ascii="Cambria Math" w:hAnsi="Cambria Math"/>
+                    <w:i/>
+                  </w:rPr>
+                </m:ctrlPr>
+              </m:sSubSupPr>
+              <m:e>
+                <m:r>
+                  <w:rPr>
+                    <w:rFonts w:ascii="Cambria Math" w:hAnsi="Cambria Math"/>
+                  </w:rPr>
+                  <m:t>ϕ</m:t>
+                </m:r>
+              </m:e>
+              <m:sub>
+                <m:r>
+                  <w:rPr>
+                    <w:rFonts w:ascii="Cambria Math" w:hAnsi="Cambria Math"/>
+                  </w:rPr>
+                  <m:t>0</m:t>
+                </m:r>
+              </m:sub>
+              <m:sup>
+                <m:r>
+                  <w:rPr>
+                    <w:rFonts w:ascii="Cambria Math" w:hAnsi="Cambria Math"/>
+                  </w:rPr>
+                  <m:t>2</m:t>
+                </m:r>
+              </m:sup>
+            </m:sSubSup>
+            <m:r>
+              <w:rPr>
+                <w:rFonts w:ascii="Cambria Math" w:hAnsi="Cambria Math"/>
+              </w:rPr>
+              <m:t>R</m:t>
+            </m:r>
+            <m:sSub>
+              <m:sSubPr>
+                <m:ctrlPr>
+                  <w:rPr>
+                    <w:rFonts w:ascii="Cambria Math" w:hAnsi="Cambria Math"/>
+                    <w:i/>
+                  </w:rPr>
+                </m:ctrlPr>
+              </m:sSubPr>
+              <m:e>
+                <m:r>
+                  <w:rPr>
+                    <w:rFonts w:ascii="Cambria Math" w:hAnsi="Cambria Math"/>
+                  </w:rPr>
+                  <m:t>ω</m:t>
+                </m:r>
+              </m:e>
+              <m:sub>
+                <m:r>
+                  <w:rPr>
+                    <w:rFonts w:ascii="Cambria Math" w:hAnsi="Cambria Math"/>
+                  </w:rPr>
+                  <m:t>0</m:t>
+                </m:r>
+              </m:sub>
+            </m:sSub>
+          </m:num>
+          <m:den>
+            <m:r>
+              <w:rPr>
+                <w:rFonts w:ascii="Cambria Math" w:hAnsi="Cambria Math"/>
+              </w:rPr>
+              <m:t>2(</m:t>
+            </m:r>
+            <m:sSup>
+              <m:sSupPr>
+                <m:ctrlPr>
+                  <w:rPr>
+                    <w:rFonts w:ascii="Cambria Math" w:hAnsi="Cambria Math"/>
+                    <w:i/>
+                  </w:rPr>
+                </m:ctrlPr>
+              </m:sSupPr>
+              <m:e>
+                <m:r>
+                  <w:rPr>
+                    <w:rFonts w:ascii="Cambria Math" w:hAnsi="Cambria Math"/>
+                  </w:rPr>
+                  <m:t>R</m:t>
+                </m:r>
+              </m:e>
+              <m:sup>
+                <m:r>
+                  <w:rPr>
+                    <w:rFonts w:ascii="Cambria Math" w:hAnsi="Cambria Math"/>
+                  </w:rPr>
+                  <m:t>2</m:t>
+                </m:r>
+              </m:sup>
+            </m:sSup>
+            <m:r>
+              <w:rPr>
+                <w:rFonts w:ascii="Cambria Math" w:hAnsi="Cambria Math"/>
+              </w:rPr>
+              <m:t>+</m:t>
+            </m:r>
+            <m:sSup>
+              <m:sSupPr>
+                <m:ctrlPr>
+                  <w:rPr>
+                    <w:rFonts w:ascii="Cambria Math" w:hAnsi="Cambria Math"/>
+                    <w:i/>
+                  </w:rPr>
+                </m:ctrlPr>
+              </m:sSupPr>
+              <m:e>
+                <m:r>
+                  <w:rPr>
+                    <w:rFonts w:ascii="Cambria Math" w:hAnsi="Cambria Math"/>
+                  </w:rPr>
+                  <m:t>L</m:t>
+                </m:r>
+              </m:e>
+              <m:sup>
+                <m:r>
+                  <w:rPr>
+                    <w:rFonts w:ascii="Cambria Math" w:hAnsi="Cambria Math"/>
+                  </w:rPr>
+                  <m:t>2</m:t>
+                </m:r>
+              </m:sup>
+            </m:sSup>
+            <m:sSubSup>
+              <m:sSubSupPr>
+                <m:ctrlPr>
+                  <w:rPr>
+                    <w:rFonts w:ascii="Cambria Math" w:hAnsi="Cambria Math"/>
+                    <w:i/>
+                  </w:rPr>
+                </m:ctrlPr>
+              </m:sSubSupPr>
+              <m:e>
+                <m:r>
+                  <w:rPr>
+                    <w:rFonts w:ascii="Cambria Math" w:hAnsi="Cambria Math"/>
+                  </w:rPr>
+                  <m:t>ω</m:t>
+                </m:r>
+              </m:e>
+              <m:sub>
+                <m:r>
+                  <w:rPr>
+                    <w:rFonts w:ascii="Cambria Math" w:hAnsi="Cambria Math"/>
+                  </w:rPr>
+                  <m:t>0</m:t>
+                </m:r>
+              </m:sub>
+              <m:sup>
+                <m:r>
+                  <w:rPr>
+                    <w:rFonts w:ascii="Cambria Math" w:hAnsi="Cambria Math"/>
+                  </w:rPr>
+                  <m:t>2</m:t>
+                </m:r>
+              </m:sup>
+            </m:sSubSup>
+            <m:r>
+              <w:rPr>
+                <w:rFonts w:ascii="Cambria Math" w:hAnsi="Cambria Math"/>
+              </w:rPr>
+              <m:t>)</m:t>
+            </m:r>
+          </m:den>
+        </m:f>
+      </m:oMath>
+      <w:r>
+        <w:t>).</w:t>
+      </w:r>
+      <w:r>
+        <w:t xml:space="preserve"> </w:t>
+      </w:r>
+      <w:r>
+        <w:t>On démarre avec quelques résistance</w:t>
+      </w:r>
+      <w:r>
+        <w:t>s</w:t>
+      </w:r>
+      <w:r>
+        <w:t xml:space="preserve"> pour augmenter le couple au démarrage :</w:t>
+      </w:r>
+      <w:r>
+        <w:t xml:space="preserve"> </w:t>
+      </w:r>
+      <w:r>
+        <w:t>On peut aller chercher le couple maximum au moment du démarrage.</w:t>
+      </w:r>
+      <w:r>
+        <w:t xml:space="preserve"> Cette technique est u</w:t>
+      </w:r>
+      <w:r>
+        <w:t>tilisé</w:t>
+      </w:r>
+      <w:r>
+        <w:t>e</w:t>
+      </w:r>
+      <w:r>
+        <w:t xml:space="preserve"> pour les systèmes à fortes inertie</w:t>
+      </w:r>
+      <w:r>
+        <w:t xml:space="preserve"> (broyeur, scie à ruban)</w:t>
+      </w:r>
+      <w:r>
+        <w:t>. Ces résistances limitent le courant de démarrage</w:t>
+      </w:r>
+      <w:r>
+        <w:t> !!!</w:t>
+      </w:r>
+      <w:r>
+        <w:t xml:space="preserve"> On gagne sur 2 tableaux : limitation du courant de démarrage et augmentation du couple</w:t>
+      </w:r>
+      <w:r>
+        <w:t> !!!</w:t>
+      </w:r>
+    </w:p>
+    <w:p>
+      <w:r>
+        <w:rPr>
+          <w:b/>
+          <w:bCs/>
+        </w:rPr>
+        <w:t>Cage </w:t>
+      </w:r>
+      <w:r>
+        <w:rPr>
+          <w:b/>
+          <w:bCs/>
+        </w:rPr>
+        <w:t>d’écureuil</w:t>
+      </w:r>
+      <w:r>
+        <w:t xml:space="preserve"> :</w:t>
+      </w:r>
+      <w:r>
+        <w:t xml:space="preserve"> Au démarrage, la vitesse du rotor est nulle. Donc la différence de fréquence est importante. Donc les courant circulent dans la cage extérieure à cause de l’effet de peau. Or, le barreau extérieur a une résistance plus importante que le barreau intérieur. Donc les courants sont limités. Ensuite, la vitesse du moteur augmente et donc la dif</w:t>
+      </w:r>
+      <w:r>
+        <w:t>f</w:t>
+      </w:r>
+      <w:r>
+        <w:t xml:space="preserve">érence de fréquence diminue et donc l’effet de peau diminue. Le gros conducteur est favorisé pour la circulation des courants car sa section est plus importante. Par conséquent, la résistance diminue. </w:t>
+      </w:r>
+      <w:r>
+        <w:t xml:space="preserve">50’00. Par effet de peau. </w:t>
+      </w:r>
+    </w:p>
+    <w:p>
+      <w:r>
+        <w:rPr>
+          <w:b/>
+          <w:bCs/>
+        </w:rPr>
+        <w:t>Dém</w:t>
+      </w:r>
+      <w:r>
+        <w:rPr>
+          <w:b/>
+          <w:bCs/>
+        </w:rPr>
+        <w:t>a</w:t>
+      </w:r>
+      <w:r>
+        <w:rPr>
+          <w:b/>
+          <w:bCs/>
+        </w:rPr>
+        <w:t>rrage étoile triangle </w:t>
+      </w:r>
+      <w:r>
+        <w:t>:</w:t>
+      </w:r>
+      <w:r>
+        <w:t xml:space="preserve"> </w:t>
+      </w:r>
+      <w:r>
+        <w:t xml:space="preserve">On commence par courant en étoile. </w:t>
+      </w:r>
+      <w:r>
+        <w:t xml:space="preserve">Pour alimenter sous tension réduite le couple étant </w:t>
+      </w:r>
+      <w:proofErr w:type="spellStart"/>
+      <w:r>
+        <w:t>propotionnel</w:t>
+      </w:r>
+      <w:proofErr w:type="spellEnd"/>
+      <w:r>
+        <w:t xml:space="preserve"> au carré de l’alim, il est divisé par 3. Cela implique une division du courant de démarrage par 3.</w:t>
+      </w:r>
+      <w:r>
+        <w:t xml:space="preserve"> On passe en triangle. Il faut 2 contacteurs avec temporisation. Pb, il y a un </w:t>
+      </w:r>
+      <w:proofErr w:type="spellStart"/>
+      <w:r>
+        <w:t>acoup</w:t>
+      </w:r>
+      <w:proofErr w:type="spellEnd"/>
+      <w:r>
+        <w:t xml:space="preserve">. </w:t>
+      </w:r>
+      <w:r>
+        <w:t>Il faut un couple résistant assez faible</w:t>
+      </w:r>
+      <w:r>
+        <w:t xml:space="preserve"> = </w:t>
+      </w:r>
+      <w:r>
+        <w:t xml:space="preserve">Couple quadratique. </w:t>
       </w:r>
     </w:p>
     <w:p>
@@ -6338,191 +7427,242 @@
           <w:ilvl w:val="0"/>
           <w:numId w:val="0"/>
         </w:numPr>
-        <w:ind w:left="1068"/>
-      </w:pPr>
-      <w:r>
-        <w:rPr>
-          <w:b/>
-          <w:bCs/>
-        </w:rPr>
-        <w:t xml:space="preserve">Démarrage rotorique : </w:t>
-      </w:r>
-      <w:r>
-        <w:t>On démarre avec quelques résistance</w:t>
-      </w:r>
-      <w:r>
-        <w:t>s</w:t>
-      </w:r>
+        <w:ind w:left="1068" w:hanging="360"/>
+      </w:pPr>
+    </w:p>
+    <w:p>
+      <w:pPr>
+        <w:numPr>
+          <w:ilvl w:val="0"/>
+          <w:numId w:val="0"/>
+        </w:numPr>
+        <w:ind w:left="1068" w:hanging="360"/>
+      </w:pPr>
+    </w:p>
+    <w:p>
+      <w:pPr>
+        <w:numPr>
+          <w:ilvl w:val="0"/>
+          <w:numId w:val="0"/>
+        </w:numPr>
+        <w:ind w:left="1068" w:hanging="360"/>
+      </w:pPr>
+    </w:p>
+    <w:p>
+      <w:pPr>
+        <w:numPr>
+          <w:ilvl w:val="0"/>
+          <w:numId w:val="0"/>
+        </w:numPr>
+        <w:ind w:left="1068" w:hanging="360"/>
+      </w:pPr>
+    </w:p>
+    <w:p>
+      <w:pPr>
+        <w:numPr>
+          <w:ilvl w:val="0"/>
+          <w:numId w:val="0"/>
+        </w:numPr>
+        <w:ind w:left="1068" w:hanging="360"/>
+      </w:pPr>
+    </w:p>
+    <w:p>
+      <w:pPr>
+        <w:numPr>
+          <w:ilvl w:val="0"/>
+          <w:numId w:val="0"/>
+        </w:numPr>
+        <w:ind w:left="1068" w:hanging="360"/>
+      </w:pPr>
+    </w:p>
+    <w:p>
+      <w:pPr>
+        <w:numPr>
+          <w:ilvl w:val="0"/>
+          <w:numId w:val="0"/>
+        </w:numPr>
+        <w:ind w:left="1068" w:hanging="360"/>
+      </w:pPr>
+    </w:p>
+    <w:p>
+      <w:pPr>
+        <w:numPr>
+          <w:ilvl w:val="0"/>
+          <w:numId w:val="0"/>
+        </w:numPr>
+        <w:ind w:left="1068" w:hanging="360"/>
+      </w:pPr>
+    </w:p>
+    <w:p>
+      <w:pPr>
+        <w:numPr>
+          <w:ilvl w:val="0"/>
+          <w:numId w:val="0"/>
+        </w:numPr>
+        <w:ind w:left="1068" w:hanging="360"/>
+      </w:pPr>
+    </w:p>
+    <w:p>
+      <w:pPr>
+        <w:numPr>
+          <w:ilvl w:val="0"/>
+          <w:numId w:val="0"/>
+        </w:numPr>
+        <w:ind w:left="1068" w:hanging="360"/>
+      </w:pPr>
+    </w:p>
+    <w:p>
+      <w:pPr>
+        <w:pStyle w:val="Heading2"/>
+        <w:numPr>
+          <w:ilvl w:val="0"/>
+          <w:numId w:val="0"/>
+        </w:numPr>
+        <w:ind w:left="1069" w:hanging="360"/>
+      </w:pPr>
+    </w:p>
+    <w:p>
+      <w:r>
+        <w:rPr>
+          <w:b/>
+          <w:bCs/>
+        </w:rPr>
+        <w:t>Démarrage st</w:t>
+      </w:r>
+      <w:r>
+        <w:rPr>
+          <w:b/>
+          <w:bCs/>
+        </w:rPr>
+        <w:t>a</w:t>
+      </w:r>
+      <w:r>
+        <w:rPr>
+          <w:b/>
+          <w:bCs/>
+        </w:rPr>
+        <w:t>torique </w:t>
+      </w:r>
+      <w:r>
+        <w:rPr>
+          <w:b/>
+          <w:bCs/>
+        </w:rPr>
+        <w:t xml:space="preserve">1’03 </w:t>
+      </w:r>
+      <w:r>
+        <w:t xml:space="preserve">: </w:t>
+      </w:r>
+      <w:r>
+        <w:t xml:space="preserve">On démarre </w:t>
+      </w:r>
+      <w:r>
+        <w:t>sous tension réduite en venant mettre en série des résistances</w:t>
+      </w:r>
+      <w:r>
+        <w:t xml:space="preserve"> cette fois ci au stator ce qui fait que le moteur voit une tension inférieure à celle du réseau</w:t>
+      </w:r>
+      <w:r>
+        <w:t>. On a moins d’</w:t>
+      </w:r>
+      <w:proofErr w:type="spellStart"/>
+      <w:r>
+        <w:t>accoup</w:t>
+      </w:r>
+      <w:proofErr w:type="spellEnd"/>
       <w:r>
         <w:t xml:space="preserve">. </w:t>
       </w:r>
-      <w:r>
-        <w:t xml:space="preserve">On peut aller chercher le couple maximum au moment du démarrage. </w:t>
+    </w:p>
+    <w:p>
+      <w:r>
+        <w:rPr>
+          <w:b/>
+          <w:bCs/>
+        </w:rPr>
+        <w:t>Démarrage électronique</w:t>
+      </w:r>
+      <w:r>
+        <w:rPr>
+          <w:b/>
+          <w:bCs/>
+        </w:rPr>
+        <w:t xml:space="preserve"> 1’04</w:t>
+      </w:r>
+      <w:r>
+        <w:rPr>
+          <w:b/>
+          <w:bCs/>
+        </w:rPr>
+        <w:t> </w:t>
+      </w:r>
+      <w:r>
+        <w:t>:</w:t>
       </w:r>
       <w:r>
         <w:t xml:space="preserve"> </w:t>
       </w:r>
       <w:r>
-        <w:t>Utilisé pour les systèmes à fortes inertie. Ces résistances limitent le courant de démarrage. On gagne sur 2 tableaux : limitation du courant de démarrage et augmentation du couple</w:t>
-      </w:r>
-      <w:r>
-        <w:t>.</w:t>
-      </w:r>
-    </w:p>
-    <w:p>
-      <w:r>
-        <w:rPr>
-          <w:b/>
-          <w:bCs/>
-        </w:rPr>
-        <w:t>Cage </w:t>
-      </w:r>
-      <w:r>
-        <w:t xml:space="preserve">: fréquence des courants rotoriques proches de ceux statoriques. 50’00. Par effet de peau. </w:t>
-      </w:r>
-    </w:p>
-    <w:p>
-      <w:r>
-        <w:rPr>
-          <w:b/>
-          <w:bCs/>
-        </w:rPr>
-        <w:t>Dém</w:t>
-      </w:r>
-      <w:r>
-        <w:rPr>
-          <w:b/>
-          <w:bCs/>
-        </w:rPr>
-        <w:t>a</w:t>
-      </w:r>
-      <w:r>
-        <w:rPr>
-          <w:b/>
-          <w:bCs/>
-        </w:rPr>
-        <w:t>rrage étoile triangle </w:t>
-      </w:r>
-      <w:r>
-        <w:t>:</w:t>
+        <w:t>On utilise de l’électron</w:t>
+      </w:r>
+      <w:r>
+        <w:t>i</w:t>
+      </w:r>
+      <w:r>
+        <w:t>que de puissance. Gradateur</w:t>
       </w:r>
       <w:r>
         <w:t xml:space="preserve"> </w:t>
       </w:r>
-      <w:r>
-        <w:t xml:space="preserve">On commence par courant en étoile. </w:t>
-      </w:r>
-      <w:r>
-        <w:t xml:space="preserve">Pour alimenter sous tension réduite le couple étant </w:t>
-      </w:r>
       <w:proofErr w:type="spellStart"/>
       <w:r>
-        <w:t>propotionnel</w:t>
+        <w:t>triach</w:t>
       </w:r>
       <w:proofErr w:type="spellEnd"/>
       <w:r>
-        <w:t xml:space="preserve"> au carré de l’alim, il est divisé par 3. Cela implique une division du courant de démarrage par 3.</w:t>
-      </w:r>
-      <w:r>
-        <w:t xml:space="preserve"> On passe en triangle. Il faut 2 contacteurs avec temporisation. Pb, il y a un </w:t>
-      </w:r>
-      <w:proofErr w:type="spellStart"/>
-      <w:r>
-        <w:t>acoup</w:t>
-      </w:r>
-      <w:proofErr w:type="spellEnd"/>
+        <w:t xml:space="preserve"> pour faire varier la valeur efficace du la tension. </w:t>
+      </w:r>
+      <w:r>
+        <w:t>Comme le couple est proportionnel au carré de la tension, cela diminue le couple. Démarrage en douceur</w:t>
+      </w:r>
+      <w:r>
+        <w:t>. La encore, couple démarrage faible (pompe et ventilateur)</w:t>
+      </w:r>
+      <w:r>
+        <w:t xml:space="preserve"> </w:t>
+      </w:r>
+      <w:r>
+        <w:t>1’06</w:t>
+      </w:r>
       <w:r>
         <w:t xml:space="preserve">. </w:t>
       </w:r>
       <w:r>
-        <w:t>Il faut un couple résistant assez faible</w:t>
-      </w:r>
-      <w:r>
-        <w:t xml:space="preserve"> = </w:t>
-      </w:r>
-      <w:r>
-        <w:t xml:space="preserve">Couple quadratique. </w:t>
-      </w:r>
-    </w:p>
-    <w:p>
-      <w:r>
-        <w:rPr>
-          <w:b/>
-          <w:bCs/>
-        </w:rPr>
-        <w:t>1’02</w:t>
-      </w:r>
-      <w:r>
-        <w:rPr>
-          <w:b/>
-          <w:bCs/>
-        </w:rPr>
-        <w:t xml:space="preserve"> : </w:t>
-      </w:r>
-    </w:p>
-    <w:p>
-      <w:r>
-        <w:lastRenderedPageBreak/>
-        <w:t>Démarrage st</w:t>
-      </w:r>
-      <w:r>
-        <w:t>a</w:t>
-      </w:r>
-      <w:r>
-        <w:t>torique : sous tension réduite en venant mettre en série des résistances entrainant une chute de tension. On a moins d’</w:t>
-      </w:r>
-      <w:proofErr w:type="spellStart"/>
-      <w:r>
-        <w:t>accoup</w:t>
-      </w:r>
-      <w:proofErr w:type="spellEnd"/>
-      <w:r>
-        <w:t xml:space="preserve">. </w:t>
-      </w:r>
-    </w:p>
-    <w:p>
-      <w:r>
-        <w:t>On utilise de l’électron</w:t>
-      </w:r>
-      <w:r>
-        <w:t>i</w:t>
-      </w:r>
-      <w:r>
-        <w:t>que de puissance. Gradateur</w:t>
-      </w:r>
+        <w:t xml:space="preserve">Gradateur (on appelle cela un triac…) : dispositif permettant de faire varier la tension efficace du réseau en jouant sur le rapport cyclique. </w:t>
+      </w:r>
+      <w:r>
+        <w:t xml:space="preserve">Utilisé sur les lampes halogènes des salons. </w:t>
+      </w:r>
+      <w:bookmarkStart w:id="0" w:name="_GoBack"/>
+      <w:bookmarkEnd w:id="0"/>
       <w:r>
         <w:t xml:space="preserve"> </w:t>
       </w:r>
-      <w:proofErr w:type="spellStart"/>
-      <w:r>
-        <w:t>triach</w:t>
-      </w:r>
-      <w:proofErr w:type="spellEnd"/>
-      <w:r>
-        <w:t xml:space="preserve"> pour faire varier la valeur efficace du la tension. </w:t>
-      </w:r>
-      <w:r>
-        <w:t>1’06</w:t>
-      </w:r>
-      <w:r>
-        <w:t xml:space="preserve">. </w:t>
-      </w:r>
-    </w:p>
-    <w:p>
+    </w:p>
+    <w:p>
+      <w:pPr>
+        <w:pStyle w:val="Heading2"/>
+      </w:pPr>
       <w:r>
         <w:t>1’08</w:t>
       </w:r>
     </w:p>
     <w:p>
-      <w:r>
-        <w:rPr>
-          <w:b/>
-          <w:bCs/>
-        </w:rPr>
-        <w:t xml:space="preserve">Comment faire pour varier la vitesse d’une machine asynchrone : </w:t>
-      </w:r>
-      <w:r>
-        <w:t xml:space="preserve">Il faut modifier la fréquence. Il faut un variateur de vitesse alimenté par le réseau </w:t>
+      <w:pPr>
+        <w:pStyle w:val="Heading2"/>
+      </w:pPr>
+      <w:r>
+        <w:t xml:space="preserve">Comment faire pour varier la vitesse d’une machine asynchrone : Il faut modifier la fréquence. Il faut un variateur de vitesse alimenté par le réseau </w:t>
       </w:r>
       <w:r>
         <w:sym w:font="Wingdings" w:char="F0E0"/>
@@ -6532,32 +7672,28 @@
       </w:r>
     </w:p>
     <w:p>
-      <w:r>
-        <w:rPr>
-          <w:b/>
-          <w:bCs/>
-        </w:rPr>
+      <w:pPr>
+        <w:pStyle w:val="Heading2"/>
+      </w:pPr>
+      <w:r>
         <w:t xml:space="preserve">Moteur alimenté par un réseau 400V. Ces moteurs pour des pb de démarrage est alimenté par un démarreur étoile triangle. </w:t>
       </w:r>
-      <w:hyperlink r:id="rId24" w:history="1">
+      <w:hyperlink r:id="rId25" w:history="1">
         <w:r>
           <w:rPr>
             <w:rStyle w:val="Hyperlink"/>
-            <w:b/>
-            <w:bCs/>
           </w:rPr>
           <w:t>https://sitelec.org/animations2.htm</w:t>
         </w:r>
       </w:hyperlink>
       <w:r>
-        <w:rPr>
-          <w:b/>
-          <w:bCs/>
-        </w:rPr>
         <w:t xml:space="preserve"> </w:t>
       </w:r>
     </w:p>
     <w:p>
+      <w:pPr>
+        <w:pStyle w:val="Heading2"/>
+      </w:pPr>
       <w:r>
         <w:t>Vélo classique : 14</w:t>
       </w:r>
@@ -8116,6 +9252,12 @@
   </w:num>
   <w:num w:numId="16">
     <w:abstractNumId w:val="6"/>
+  </w:num>
+  <w:num w:numId="17">
+    <w:abstractNumId w:val="0"/>
+    <w:lvlOverride w:ilvl="0">
+      <w:startOverride w:val="1"/>
+    </w:lvlOverride>
   </w:num>
   <w:numIdMacAtCleanup w:val="13"/>
 </w:numbering>
@@ -9230,7 +10372,7 @@
 </file>
 
 <file path=customXml/itemProps1.xml><?xml version="1.0" encoding="utf-8"?>
-<ds:datastoreItem xmlns:ds="http://schemas.openxmlformats.org/officeDocument/2006/customXml" ds:itemID="{5B7B725B-7432-4FC3-8C57-C2A9B33830D9}">
+<ds:datastoreItem xmlns:ds="http://schemas.openxmlformats.org/officeDocument/2006/customXml" ds:itemID="{FC100805-2688-4A08-8D3E-A81358F3E569}">
   <ds:schemaRefs>
     <ds:schemaRef ds:uri="http://schemas.openxmlformats.org/officeDocument/2006/bibliography"/>
   </ds:schemaRefs>

</xml_diff>